<commit_message>
Commit to address compilation issues and frontend
</commit_message>
<xml_diff>
--- a/CMPE-272-Project-Steps.docx
+++ b/CMPE-272-Project-Steps.docx
@@ -151,6 +151,8 @@
         <w:pStyle w:val="ListParagraph"/>
         <w:rPr>
           <w:rFonts w:ascii="Times New Roman" w:hAnsi="Times New Roman" w:cs="Times New Roman"/>
+          <w:i/>
+          <w:iCs/>
         </w:rPr>
       </w:pPr>
       <w:r>
@@ -160,6 +162,30 @@
           <w:iCs/>
         </w:rPr>
         <w:t>git checkout development</w:t>
+      </w:r>
+    </w:p>
+    <w:p>
+      <w:pPr>
+        <w:pStyle w:val="ListParagraph"/>
+        <w:rPr>
+          <w:rFonts w:ascii="Times New Roman" w:hAnsi="Times New Roman" w:cs="Times New Roman"/>
+        </w:rPr>
+      </w:pPr>
+      <w:r>
+        <w:rPr>
+          <w:rFonts w:ascii="Times New Roman" w:hAnsi="Times New Roman" w:cs="Times New Roman"/>
+          <w:i/>
+          <w:iCs/>
+        </w:rPr>
+        <w:t>Please create a feature branch for whatever feature you are working on</w:t>
+      </w:r>
+      <w:r>
+        <w:rPr>
+          <w:rFonts w:ascii="Times New Roman" w:hAnsi="Times New Roman" w:cs="Times New Roman"/>
+          <w:i/>
+          <w:iCs/>
+        </w:rPr>
+        <w:t xml:space="preserve"> and push to dev branch only if your feature is working end-end.</w:t>
       </w:r>
     </w:p>
     <w:p>
@@ -1205,6 +1231,7 @@
           <w:i/>
           <w:iCs/>
         </w:rPr>
+        <w:lastRenderedPageBreak/>
         <w:t xml:space="preserve">│   </w:t>
       </w:r>
       <w:r>
@@ -1257,7 +1284,6 @@
           <w:i/>
           <w:iCs/>
         </w:rPr>
-        <w:lastRenderedPageBreak/>
         <w:t>├</w:t>
       </w:r>
       <w:r>
@@ -2002,6 +2028,708 @@
         <w:rPr>
           <w:rFonts w:ascii="Times New Roman" w:hAnsi="Times New Roman" w:cs="Times New Roman"/>
         </w:rPr>
+        <w:t>Running backend</w:t>
+      </w:r>
+    </w:p>
+    <w:p>
+      <w:pPr>
+        <w:pStyle w:val="ListParagraph"/>
+        <w:rPr>
+          <w:rFonts w:ascii="Times New Roman" w:hAnsi="Times New Roman" w:cs="Times New Roman"/>
+        </w:rPr>
+      </w:pPr>
+      <w:r>
+        <w:rPr>
+          <w:rFonts w:ascii="Times New Roman" w:hAnsi="Times New Roman" w:cs="Times New Roman"/>
+        </w:rPr>
+        <w:t xml:space="preserve">Ensure you have the following lines in main.py (As its not </w:t>
+      </w:r>
+      <w:proofErr w:type="spellStart"/>
+      <w:r>
+        <w:rPr>
+          <w:rFonts w:ascii="Times New Roman" w:hAnsi="Times New Roman" w:cs="Times New Roman"/>
+        </w:rPr>
+        <w:t>abe</w:t>
+      </w:r>
+      <w:proofErr w:type="spellEnd"/>
+      <w:r>
+        <w:rPr>
+          <w:rFonts w:ascii="Times New Roman" w:hAnsi="Times New Roman" w:cs="Times New Roman"/>
+        </w:rPr>
+        <w:t xml:space="preserve"> to resolve app/ path)</w:t>
+      </w:r>
+    </w:p>
+    <w:p>
+      <w:pPr>
+        <w:pStyle w:val="ListParagraph"/>
+        <w:rPr>
+          <w:rFonts w:ascii="Times New Roman" w:hAnsi="Times New Roman" w:cs="Times New Roman"/>
+          <w:b/>
+          <w:bCs/>
+          <w:i/>
+          <w:iCs/>
+        </w:rPr>
+      </w:pPr>
+      <w:r>
+        <w:rPr>
+          <w:rFonts w:ascii="Times New Roman" w:hAnsi="Times New Roman" w:cs="Times New Roman"/>
+          <w:b/>
+          <w:bCs/>
+          <w:i/>
+          <w:iCs/>
+        </w:rPr>
+        <w:t>import sys</w:t>
+      </w:r>
+    </w:p>
+    <w:p>
+      <w:pPr>
+        <w:pStyle w:val="ListParagraph"/>
+        <w:rPr>
+          <w:rFonts w:ascii="Times New Roman" w:hAnsi="Times New Roman" w:cs="Times New Roman"/>
+          <w:b/>
+          <w:bCs/>
+          <w:i/>
+          <w:iCs/>
+        </w:rPr>
+      </w:pPr>
+      <w:r>
+        <w:rPr>
+          <w:rFonts w:ascii="Times New Roman" w:hAnsi="Times New Roman" w:cs="Times New Roman"/>
+          <w:b/>
+          <w:bCs/>
+          <w:i/>
+          <w:iCs/>
+        </w:rPr>
+        <w:t xml:space="preserve">import </w:t>
+      </w:r>
+      <w:proofErr w:type="spellStart"/>
+      <w:r>
+        <w:rPr>
+          <w:rFonts w:ascii="Times New Roman" w:hAnsi="Times New Roman" w:cs="Times New Roman"/>
+          <w:b/>
+          <w:bCs/>
+          <w:i/>
+          <w:iCs/>
+        </w:rPr>
+        <w:t>os</w:t>
+      </w:r>
+      <w:proofErr w:type="spellEnd"/>
+    </w:p>
+    <w:p>
+      <w:pPr>
+        <w:pStyle w:val="ListParagraph"/>
+        <w:rPr>
+          <w:rFonts w:ascii="Times New Roman" w:hAnsi="Times New Roman" w:cs="Times New Roman"/>
+          <w:b/>
+          <w:bCs/>
+          <w:i/>
+          <w:iCs/>
+        </w:rPr>
+      </w:pPr>
+      <w:proofErr w:type="gramStart"/>
+      <w:r>
+        <w:rPr>
+          <w:rFonts w:ascii="Times New Roman" w:hAnsi="Times New Roman" w:cs="Times New Roman"/>
+          <w:b/>
+          <w:bCs/>
+          <w:i/>
+          <w:iCs/>
+        </w:rPr>
+        <w:t>sys.path</w:t>
+      </w:r>
+      <w:proofErr w:type="gramEnd"/>
+      <w:r>
+        <w:rPr>
+          <w:rFonts w:ascii="Times New Roman" w:hAnsi="Times New Roman" w:cs="Times New Roman"/>
+          <w:b/>
+          <w:bCs/>
+          <w:i/>
+          <w:iCs/>
+        </w:rPr>
+        <w:t>.append(os.path.dirname(os.path.dirname(os.path.abspath(__file__))))</w:t>
+      </w:r>
+    </w:p>
+    <w:p>
+      <w:pPr>
+        <w:pStyle w:val="ListParagraph"/>
+        <w:rPr>
+          <w:rFonts w:ascii="Times New Roman" w:hAnsi="Times New Roman" w:cs="Times New Roman"/>
+          <w:b/>
+          <w:bCs/>
+          <w:i/>
+          <w:iCs/>
+        </w:rPr>
+      </w:pPr>
+    </w:p>
+    <w:p>
+      <w:pPr>
+        <w:pStyle w:val="ListParagraph"/>
+        <w:rPr>
+          <w:rFonts w:ascii="Times New Roman" w:hAnsi="Times New Roman" w:cs="Times New Roman"/>
+          <w:b/>
+          <w:bCs/>
+        </w:rPr>
+      </w:pPr>
+      <w:r>
+        <w:rPr>
+          <w:rFonts w:ascii="Times New Roman" w:hAnsi="Times New Roman" w:cs="Times New Roman"/>
+          <w:b/>
+          <w:bCs/>
+        </w:rPr>
+        <w:t>Run main.py from the VS CODE.</w:t>
+      </w:r>
+    </w:p>
+    <w:p>
+      <w:pPr>
+        <w:pStyle w:val="ListParagraph"/>
+        <w:rPr>
+          <w:rFonts w:ascii="Times New Roman" w:hAnsi="Times New Roman" w:cs="Times New Roman"/>
+        </w:rPr>
+      </w:pPr>
+      <w:r>
+        <w:rPr>
+          <w:rFonts w:ascii="Times New Roman" w:hAnsi="Times New Roman" w:cs="Times New Roman"/>
+        </w:rPr>
+        <w:t>You should see something like this.</w:t>
+      </w:r>
+    </w:p>
+    <w:p>
+      <w:pPr>
+        <w:pStyle w:val="ListParagraph"/>
+        <w:ind w:left="1440"/>
+        <w:rPr>
+          <w:rFonts w:ascii="Times New Roman" w:hAnsi="Times New Roman" w:cs="Times New Roman"/>
+          <w:i/>
+          <w:iCs/>
+        </w:rPr>
+      </w:pPr>
+      <w:r>
+        <w:rPr>
+          <w:rFonts w:ascii="Times New Roman" w:hAnsi="Times New Roman" w:cs="Times New Roman"/>
+          <w:i/>
+          <w:iCs/>
+        </w:rPr>
+        <w:t xml:space="preserve">/Users/madhunica/Desktop/CMPE272/PROJECT/EmployeePerfMonitoringSystem/venv/lib/python3.11/site-packages/pydantic/_internal/_config.py:373: </w:t>
+      </w:r>
+      <w:proofErr w:type="spellStart"/>
+      <w:r>
+        <w:rPr>
+          <w:rFonts w:ascii="Times New Roman" w:hAnsi="Times New Roman" w:cs="Times New Roman"/>
+          <w:i/>
+          <w:iCs/>
+        </w:rPr>
+        <w:t>UserWarning</w:t>
+      </w:r>
+      <w:proofErr w:type="spellEnd"/>
+      <w:r>
+        <w:rPr>
+          <w:rFonts w:ascii="Times New Roman" w:hAnsi="Times New Roman" w:cs="Times New Roman"/>
+          <w:i/>
+          <w:iCs/>
+        </w:rPr>
+        <w:t>: Valid config keys have changed in V2:</w:t>
+      </w:r>
+    </w:p>
+    <w:p>
+      <w:pPr>
+        <w:pStyle w:val="ListParagraph"/>
+        <w:ind w:left="1440"/>
+        <w:rPr>
+          <w:rFonts w:ascii="Times New Roman" w:hAnsi="Times New Roman" w:cs="Times New Roman"/>
+          <w:i/>
+          <w:iCs/>
+        </w:rPr>
+      </w:pPr>
+      <w:r>
+        <w:rPr>
+          <w:rFonts w:ascii="Times New Roman" w:hAnsi="Times New Roman" w:cs="Times New Roman"/>
+          <w:i/>
+          <w:iCs/>
+        </w:rPr>
+        <w:t>* '</w:t>
+      </w:r>
+      <w:proofErr w:type="spellStart"/>
+      <w:r>
+        <w:rPr>
+          <w:rFonts w:ascii="Times New Roman" w:hAnsi="Times New Roman" w:cs="Times New Roman"/>
+          <w:i/>
+          <w:iCs/>
+        </w:rPr>
+        <w:t>orm_mode</w:t>
+      </w:r>
+      <w:proofErr w:type="spellEnd"/>
+      <w:r>
+        <w:rPr>
+          <w:rFonts w:ascii="Times New Roman" w:hAnsi="Times New Roman" w:cs="Times New Roman"/>
+          <w:i/>
+          <w:iCs/>
+        </w:rPr>
+        <w:t>' has been renamed to '</w:t>
+      </w:r>
+      <w:proofErr w:type="spellStart"/>
+      <w:r>
+        <w:rPr>
+          <w:rFonts w:ascii="Times New Roman" w:hAnsi="Times New Roman" w:cs="Times New Roman"/>
+          <w:i/>
+          <w:iCs/>
+        </w:rPr>
+        <w:t>from_attributes</w:t>
+      </w:r>
+      <w:proofErr w:type="spellEnd"/>
+      <w:r>
+        <w:rPr>
+          <w:rFonts w:ascii="Times New Roman" w:hAnsi="Times New Roman" w:cs="Times New Roman"/>
+          <w:i/>
+          <w:iCs/>
+        </w:rPr>
+        <w:t>'</w:t>
+      </w:r>
+    </w:p>
+    <w:p>
+      <w:pPr>
+        <w:pStyle w:val="ListParagraph"/>
+        <w:ind w:left="1440"/>
+        <w:rPr>
+          <w:rFonts w:ascii="Times New Roman" w:hAnsi="Times New Roman" w:cs="Times New Roman"/>
+          <w:i/>
+          <w:iCs/>
+        </w:rPr>
+      </w:pPr>
+      <w:r>
+        <w:rPr>
+          <w:rFonts w:ascii="Times New Roman" w:hAnsi="Times New Roman" w:cs="Times New Roman"/>
+          <w:i/>
+          <w:iCs/>
+        </w:rPr>
+        <w:t xml:space="preserve">  </w:t>
+      </w:r>
+      <w:proofErr w:type="spellStart"/>
+      <w:proofErr w:type="gramStart"/>
+      <w:r>
+        <w:rPr>
+          <w:rFonts w:ascii="Times New Roman" w:hAnsi="Times New Roman" w:cs="Times New Roman"/>
+          <w:i/>
+          <w:iCs/>
+        </w:rPr>
+        <w:t>warnings.warn</w:t>
+      </w:r>
+      <w:proofErr w:type="spellEnd"/>
+      <w:proofErr w:type="gramEnd"/>
+      <w:r>
+        <w:rPr>
+          <w:rFonts w:ascii="Times New Roman" w:hAnsi="Times New Roman" w:cs="Times New Roman"/>
+          <w:i/>
+          <w:iCs/>
+        </w:rPr>
+        <w:t xml:space="preserve">(message, </w:t>
+      </w:r>
+      <w:proofErr w:type="spellStart"/>
+      <w:r>
+        <w:rPr>
+          <w:rFonts w:ascii="Times New Roman" w:hAnsi="Times New Roman" w:cs="Times New Roman"/>
+          <w:i/>
+          <w:iCs/>
+        </w:rPr>
+        <w:t>UserWarning</w:t>
+      </w:r>
+      <w:proofErr w:type="spellEnd"/>
+      <w:r>
+        <w:rPr>
+          <w:rFonts w:ascii="Times New Roman" w:hAnsi="Times New Roman" w:cs="Times New Roman"/>
+          <w:i/>
+          <w:iCs/>
+        </w:rPr>
+        <w:t>)</w:t>
+      </w:r>
+    </w:p>
+    <w:p>
+      <w:pPr>
+        <w:pStyle w:val="ListParagraph"/>
+        <w:ind w:left="1440"/>
+        <w:rPr>
+          <w:rFonts w:ascii="Times New Roman" w:hAnsi="Times New Roman" w:cs="Times New Roman"/>
+          <w:i/>
+          <w:iCs/>
+        </w:rPr>
+      </w:pPr>
+      <w:r>
+        <w:rPr>
+          <w:rFonts w:ascii="Times New Roman" w:hAnsi="Times New Roman" w:cs="Times New Roman"/>
+          <w:i/>
+          <w:iCs/>
+        </w:rPr>
+        <w:lastRenderedPageBreak/>
+        <w:t>INFO:     Will watch for changes in these directories: ['/Users/madhunica/Desktop/CMPE272/PROJECT/EmployeePerfMonitoringSystem/backend/app']</w:t>
+      </w:r>
+    </w:p>
+    <w:p>
+      <w:pPr>
+        <w:pStyle w:val="ListParagraph"/>
+        <w:ind w:left="1440"/>
+        <w:rPr>
+          <w:rFonts w:ascii="Times New Roman" w:hAnsi="Times New Roman" w:cs="Times New Roman"/>
+          <w:i/>
+          <w:iCs/>
+        </w:rPr>
+      </w:pPr>
+      <w:r>
+        <w:rPr>
+          <w:rFonts w:ascii="Times New Roman" w:hAnsi="Times New Roman" w:cs="Times New Roman"/>
+          <w:i/>
+          <w:iCs/>
+        </w:rPr>
+        <w:t xml:space="preserve">INFO:     </w:t>
+      </w:r>
+      <w:proofErr w:type="spellStart"/>
+      <w:r>
+        <w:rPr>
+          <w:rFonts w:ascii="Times New Roman" w:hAnsi="Times New Roman" w:cs="Times New Roman"/>
+          <w:i/>
+          <w:iCs/>
+        </w:rPr>
+        <w:t>Uvicorn</w:t>
+      </w:r>
+      <w:proofErr w:type="spellEnd"/>
+      <w:r>
+        <w:rPr>
+          <w:rFonts w:ascii="Times New Roman" w:hAnsi="Times New Roman" w:cs="Times New Roman"/>
+          <w:i/>
+          <w:iCs/>
+        </w:rPr>
+        <w:t xml:space="preserve"> running on http://0.0.0.0:8000 (Press CTRL+C to quit)</w:t>
+      </w:r>
+    </w:p>
+    <w:p>
+      <w:pPr>
+        <w:pStyle w:val="ListParagraph"/>
+        <w:ind w:left="1440"/>
+        <w:rPr>
+          <w:rFonts w:ascii="Times New Roman" w:hAnsi="Times New Roman" w:cs="Times New Roman"/>
+          <w:i/>
+          <w:iCs/>
+        </w:rPr>
+      </w:pPr>
+      <w:r>
+        <w:rPr>
+          <w:rFonts w:ascii="Times New Roman" w:hAnsi="Times New Roman" w:cs="Times New Roman"/>
+          <w:i/>
+          <w:iCs/>
+        </w:rPr>
+        <w:t xml:space="preserve">INFO:     Started reloader process [19667] using </w:t>
+      </w:r>
+      <w:proofErr w:type="spellStart"/>
+      <w:r>
+        <w:rPr>
+          <w:rFonts w:ascii="Times New Roman" w:hAnsi="Times New Roman" w:cs="Times New Roman"/>
+          <w:i/>
+          <w:iCs/>
+        </w:rPr>
+        <w:t>StatReload</w:t>
+      </w:r>
+      <w:proofErr w:type="spellEnd"/>
+    </w:p>
+    <w:p>
+      <w:pPr>
+        <w:pStyle w:val="ListParagraph"/>
+        <w:ind w:left="1440"/>
+        <w:rPr>
+          <w:rFonts w:ascii="Times New Roman" w:hAnsi="Times New Roman" w:cs="Times New Roman"/>
+          <w:i/>
+          <w:iCs/>
+        </w:rPr>
+      </w:pPr>
+      <w:r>
+        <w:rPr>
+          <w:rFonts w:ascii="Times New Roman" w:hAnsi="Times New Roman" w:cs="Times New Roman"/>
+          <w:i/>
+          <w:iCs/>
+        </w:rPr>
+        <w:t xml:space="preserve">/Users/madhunica/Desktop/CMPE272/PROJECT/EmployeePerfMonitoringSystem/venv/lib/python3.11/site-packages/pydantic/_internal/_config.py:373: </w:t>
+      </w:r>
+      <w:proofErr w:type="spellStart"/>
+      <w:r>
+        <w:rPr>
+          <w:rFonts w:ascii="Times New Roman" w:hAnsi="Times New Roman" w:cs="Times New Roman"/>
+          <w:i/>
+          <w:iCs/>
+        </w:rPr>
+        <w:t>UserWarning</w:t>
+      </w:r>
+      <w:proofErr w:type="spellEnd"/>
+      <w:r>
+        <w:rPr>
+          <w:rFonts w:ascii="Times New Roman" w:hAnsi="Times New Roman" w:cs="Times New Roman"/>
+          <w:i/>
+          <w:iCs/>
+        </w:rPr>
+        <w:t>: Valid config keys have changed in V2:</w:t>
+      </w:r>
+    </w:p>
+    <w:p>
+      <w:pPr>
+        <w:pStyle w:val="ListParagraph"/>
+        <w:ind w:left="1440"/>
+        <w:rPr>
+          <w:rFonts w:ascii="Times New Roman" w:hAnsi="Times New Roman" w:cs="Times New Roman"/>
+          <w:i/>
+          <w:iCs/>
+        </w:rPr>
+      </w:pPr>
+      <w:r>
+        <w:rPr>
+          <w:rFonts w:ascii="Times New Roman" w:hAnsi="Times New Roman" w:cs="Times New Roman"/>
+          <w:i/>
+          <w:iCs/>
+        </w:rPr>
+        <w:t>* '</w:t>
+      </w:r>
+      <w:proofErr w:type="spellStart"/>
+      <w:r>
+        <w:rPr>
+          <w:rFonts w:ascii="Times New Roman" w:hAnsi="Times New Roman" w:cs="Times New Roman"/>
+          <w:i/>
+          <w:iCs/>
+        </w:rPr>
+        <w:t>orm_mode</w:t>
+      </w:r>
+      <w:proofErr w:type="spellEnd"/>
+      <w:r>
+        <w:rPr>
+          <w:rFonts w:ascii="Times New Roman" w:hAnsi="Times New Roman" w:cs="Times New Roman"/>
+          <w:i/>
+          <w:iCs/>
+        </w:rPr>
+        <w:t>' has been renamed to '</w:t>
+      </w:r>
+      <w:proofErr w:type="spellStart"/>
+      <w:r>
+        <w:rPr>
+          <w:rFonts w:ascii="Times New Roman" w:hAnsi="Times New Roman" w:cs="Times New Roman"/>
+          <w:i/>
+          <w:iCs/>
+        </w:rPr>
+        <w:t>from_attributes</w:t>
+      </w:r>
+      <w:proofErr w:type="spellEnd"/>
+      <w:r>
+        <w:rPr>
+          <w:rFonts w:ascii="Times New Roman" w:hAnsi="Times New Roman" w:cs="Times New Roman"/>
+          <w:i/>
+          <w:iCs/>
+        </w:rPr>
+        <w:t>'</w:t>
+      </w:r>
+    </w:p>
+    <w:p>
+      <w:pPr>
+        <w:pStyle w:val="ListParagraph"/>
+        <w:ind w:left="1440"/>
+        <w:rPr>
+          <w:rFonts w:ascii="Times New Roman" w:hAnsi="Times New Roman" w:cs="Times New Roman"/>
+          <w:i/>
+          <w:iCs/>
+        </w:rPr>
+      </w:pPr>
+      <w:r>
+        <w:rPr>
+          <w:rFonts w:ascii="Times New Roman" w:hAnsi="Times New Roman" w:cs="Times New Roman"/>
+          <w:i/>
+          <w:iCs/>
+        </w:rPr>
+        <w:t xml:space="preserve">  </w:t>
+      </w:r>
+      <w:proofErr w:type="spellStart"/>
+      <w:proofErr w:type="gramStart"/>
+      <w:r>
+        <w:rPr>
+          <w:rFonts w:ascii="Times New Roman" w:hAnsi="Times New Roman" w:cs="Times New Roman"/>
+          <w:i/>
+          <w:iCs/>
+        </w:rPr>
+        <w:t>warnings.warn</w:t>
+      </w:r>
+      <w:proofErr w:type="spellEnd"/>
+      <w:proofErr w:type="gramEnd"/>
+      <w:r>
+        <w:rPr>
+          <w:rFonts w:ascii="Times New Roman" w:hAnsi="Times New Roman" w:cs="Times New Roman"/>
+          <w:i/>
+          <w:iCs/>
+        </w:rPr>
+        <w:t xml:space="preserve">(message, </w:t>
+      </w:r>
+      <w:proofErr w:type="spellStart"/>
+      <w:r>
+        <w:rPr>
+          <w:rFonts w:ascii="Times New Roman" w:hAnsi="Times New Roman" w:cs="Times New Roman"/>
+          <w:i/>
+          <w:iCs/>
+        </w:rPr>
+        <w:t>UserWarning</w:t>
+      </w:r>
+      <w:proofErr w:type="spellEnd"/>
+      <w:r>
+        <w:rPr>
+          <w:rFonts w:ascii="Times New Roman" w:hAnsi="Times New Roman" w:cs="Times New Roman"/>
+          <w:i/>
+          <w:iCs/>
+        </w:rPr>
+        <w:t>)</w:t>
+      </w:r>
+    </w:p>
+    <w:p>
+      <w:pPr>
+        <w:pStyle w:val="ListParagraph"/>
+        <w:ind w:left="1440"/>
+        <w:rPr>
+          <w:rFonts w:ascii="Times New Roman" w:hAnsi="Times New Roman" w:cs="Times New Roman"/>
+          <w:i/>
+          <w:iCs/>
+        </w:rPr>
+      </w:pPr>
+      <w:r>
+        <w:rPr>
+          <w:rFonts w:ascii="Times New Roman" w:hAnsi="Times New Roman" w:cs="Times New Roman"/>
+          <w:i/>
+          <w:iCs/>
+        </w:rPr>
+        <w:t>INFO:     Started server process [19669]</w:t>
+      </w:r>
+    </w:p>
+    <w:p>
+      <w:pPr>
+        <w:pStyle w:val="ListParagraph"/>
+        <w:ind w:left="1440"/>
+        <w:rPr>
+          <w:rFonts w:ascii="Times New Roman" w:hAnsi="Times New Roman" w:cs="Times New Roman"/>
+          <w:i/>
+          <w:iCs/>
+        </w:rPr>
+      </w:pPr>
+      <w:r>
+        <w:rPr>
+          <w:rFonts w:ascii="Times New Roman" w:hAnsi="Times New Roman" w:cs="Times New Roman"/>
+          <w:i/>
+          <w:iCs/>
+        </w:rPr>
+        <w:t>INFO:     Waiting for application startup.</w:t>
+      </w:r>
+    </w:p>
+    <w:p>
+      <w:pPr>
+        <w:pStyle w:val="ListParagraph"/>
+        <w:ind w:left="1440"/>
+        <w:rPr>
+          <w:rFonts w:ascii="Times New Roman" w:hAnsi="Times New Roman" w:cs="Times New Roman"/>
+          <w:i/>
+          <w:iCs/>
+        </w:rPr>
+      </w:pPr>
+      <w:r>
+        <w:rPr>
+          <w:rFonts w:ascii="Times New Roman" w:hAnsi="Times New Roman" w:cs="Times New Roman"/>
+          <w:i/>
+          <w:iCs/>
+        </w:rPr>
+        <w:t>INFO:     Application startup complete.</w:t>
+      </w:r>
+    </w:p>
+    <w:p>
+      <w:pPr>
+        <w:pStyle w:val="ListParagraph"/>
+        <w:ind w:left="1440"/>
+        <w:rPr>
+          <w:rFonts w:ascii="Times New Roman" w:hAnsi="Times New Roman" w:cs="Times New Roman"/>
+          <w:i/>
+          <w:iCs/>
+        </w:rPr>
+      </w:pPr>
+      <w:r>
+        <w:rPr>
+          <w:rFonts w:ascii="Times New Roman" w:hAnsi="Times New Roman" w:cs="Times New Roman"/>
+          <w:i/>
+          <w:iCs/>
+        </w:rPr>
+        <w:t>/Users/madhunica/Desktop/CMPE272/PROJECT/EmployeePerfMonitoringSyste</w:t>
+      </w:r>
+    </w:p>
+    <w:p>
+      <w:pPr>
+        <w:pStyle w:val="ListParagraph"/>
+        <w:ind w:left="1440"/>
+        <w:rPr>
+          <w:rFonts w:ascii="Times New Roman" w:hAnsi="Times New Roman" w:cs="Times New Roman"/>
+          <w:i/>
+          <w:iCs/>
+        </w:rPr>
+      </w:pPr>
+      <w:r>
+        <w:rPr>
+          <w:rFonts w:ascii="Times New Roman" w:hAnsi="Times New Roman" w:cs="Times New Roman"/>
+          <w:i/>
+          <w:iCs/>
+        </w:rPr>
+        <w:t>m/</w:t>
+      </w:r>
+      <w:proofErr w:type="spellStart"/>
+      <w:r>
+        <w:rPr>
+          <w:rFonts w:ascii="Times New Roman" w:hAnsi="Times New Roman" w:cs="Times New Roman"/>
+          <w:i/>
+          <w:iCs/>
+        </w:rPr>
+        <w:t>venv</w:t>
+      </w:r>
+      <w:proofErr w:type="spellEnd"/>
+      <w:r>
+        <w:rPr>
+          <w:rFonts w:ascii="Times New Roman" w:hAnsi="Times New Roman" w:cs="Times New Roman"/>
+          <w:i/>
+          <w:iCs/>
+        </w:rPr>
+        <w:t>/bin/python /Users/madhunica/Desktop/CMPE272/PROJECT/EmployeePerfMonitoringSystem/backend/app/main.py</w:t>
+      </w:r>
+    </w:p>
+    <w:p>
+      <w:pPr>
+        <w:rPr>
+          <w:rFonts w:ascii="Times New Roman" w:hAnsi="Times New Roman" w:cs="Times New Roman"/>
+          <w:i/>
+          <w:iCs/>
+        </w:rPr>
+      </w:pPr>
+      <w:r>
+        <w:rPr>
+          <w:rFonts w:ascii="Times New Roman" w:hAnsi="Times New Roman" w:cs="Times New Roman"/>
+          <w:i/>
+          <w:iCs/>
+        </w:rPr>
+        <w:tab/>
+      </w:r>
+    </w:p>
+    <w:p>
+      <w:pPr>
+        <w:pStyle w:val="ListParagraph"/>
+        <w:rPr>
+          <w:rFonts w:ascii="Times New Roman" w:hAnsi="Times New Roman" w:cs="Times New Roman"/>
+        </w:rPr>
+      </w:pPr>
+    </w:p>
+    <w:p>
+      <w:pPr>
+        <w:pStyle w:val="ListParagraph"/>
+        <w:numPr>
+          <w:ilvl w:val="0"/>
+          <w:numId w:val="1"/>
+        </w:numPr>
+        <w:rPr>
+          <w:rFonts w:ascii="Times New Roman" w:hAnsi="Times New Roman" w:cs="Times New Roman"/>
+        </w:rPr>
+      </w:pPr>
+      <w:r>
+        <w:rPr>
+          <w:rFonts w:ascii="Times New Roman" w:hAnsi="Times New Roman" w:cs="Times New Roman"/>
+        </w:rPr>
         <w:t>Go to frontend and install required dependencies</w:t>
       </w:r>
     </w:p>
@@ -2040,6 +2768,48 @@
           <w:rFonts w:ascii="Times New Roman" w:hAnsi="Times New Roman" w:cs="Times New Roman"/>
         </w:rPr>
       </w:pPr>
+      <w:r>
+        <w:rPr>
+          <w:rFonts w:ascii="Times New Roman" w:hAnsi="Times New Roman" w:cs="Times New Roman"/>
+        </w:rPr>
+        <w:t xml:space="preserve">Install </w:t>
+      </w:r>
+      <w:proofErr w:type="spellStart"/>
+      <w:r>
+        <w:rPr>
+          <w:rFonts w:ascii="Times New Roman" w:hAnsi="Times New Roman" w:cs="Times New Roman"/>
+        </w:rPr>
+        <w:t>npm</w:t>
+      </w:r>
+      <w:proofErr w:type="spellEnd"/>
+      <w:r>
+        <w:rPr>
+          <w:rFonts w:ascii="Times New Roman" w:hAnsi="Times New Roman" w:cs="Times New Roman"/>
+        </w:rPr>
+        <w:t xml:space="preserve"> install react-router-</w:t>
+      </w:r>
+      <w:proofErr w:type="spellStart"/>
+      <w:r>
+        <w:rPr>
+          <w:rFonts w:ascii="Times New Roman" w:hAnsi="Times New Roman" w:cs="Times New Roman"/>
+        </w:rPr>
+        <w:t>dom</w:t>
+      </w:r>
+      <w:proofErr w:type="spellEnd"/>
+      <w:r>
+        <w:rPr>
+          <w:rFonts w:ascii="Times New Roman" w:hAnsi="Times New Roman" w:cs="Times New Roman"/>
+        </w:rPr>
+        <w:t xml:space="preserve"> </w:t>
+      </w:r>
+      <w:proofErr w:type="spellStart"/>
+      <w:r>
+        <w:rPr>
+          <w:rFonts w:ascii="Times New Roman" w:hAnsi="Times New Roman" w:cs="Times New Roman"/>
+        </w:rPr>
+        <w:t>axios</w:t>
+      </w:r>
+      <w:proofErr w:type="spellEnd"/>
     </w:p>
     <w:p>
       <w:pPr>
@@ -2170,6 +2940,2790 @@
         </w:rPr>
         <w:t>-decode</w:t>
       </w:r>
+    </w:p>
+    <w:p>
+      <w:pPr>
+        <w:pStyle w:val="ListParagraph"/>
+        <w:rPr>
+          <w:rFonts w:ascii="Times New Roman" w:hAnsi="Times New Roman" w:cs="Times New Roman"/>
+        </w:rPr>
+      </w:pPr>
+    </w:p>
+    <w:p>
+      <w:pPr>
+        <w:ind w:firstLine="720"/>
+        <w:rPr>
+          <w:rFonts w:ascii="Times New Roman" w:hAnsi="Times New Roman" w:cs="Times New Roman"/>
+          <w:b/>
+          <w:bCs/>
+        </w:rPr>
+      </w:pPr>
+      <w:r>
+        <w:rPr>
+          <w:rFonts w:ascii="Times New Roman" w:hAnsi="Times New Roman" w:cs="Times New Roman"/>
+          <w:b/>
+          <w:bCs/>
+        </w:rPr>
+        <w:t xml:space="preserve">Navigate to </w:t>
+      </w:r>
+      <w:proofErr w:type="spellStart"/>
+      <w:r>
+        <w:rPr>
+          <w:rFonts w:ascii="Times New Roman" w:hAnsi="Times New Roman" w:cs="Times New Roman"/>
+          <w:b/>
+          <w:bCs/>
+        </w:rPr>
+        <w:t>FrontEnd</w:t>
+      </w:r>
+      <w:proofErr w:type="spellEnd"/>
+      <w:r>
+        <w:rPr>
+          <w:rFonts w:ascii="Times New Roman" w:hAnsi="Times New Roman" w:cs="Times New Roman"/>
+          <w:b/>
+          <w:bCs/>
+        </w:rPr>
+        <w:t xml:space="preserve"> and run the react App</w:t>
+      </w:r>
+    </w:p>
+    <w:p>
+      <w:pPr>
+        <w:spacing w:after="0"/>
+        <w:rPr>
+          <w:rFonts w:ascii="Times New Roman" w:hAnsi="Times New Roman" w:cs="Times New Roman"/>
+          <w:i/>
+          <w:iCs/>
+        </w:rPr>
+      </w:pPr>
+      <w:r>
+        <w:rPr>
+          <w:rFonts w:ascii="Times New Roman" w:hAnsi="Times New Roman" w:cs="Times New Roman"/>
+          <w:i/>
+          <w:iCs/>
+        </w:rPr>
+        <w:tab/>
+      </w:r>
+      <w:r>
+        <w:rPr>
+          <w:rFonts w:ascii="Times New Roman" w:hAnsi="Times New Roman" w:cs="Times New Roman"/>
+          <w:i/>
+          <w:iCs/>
+        </w:rPr>
+        <w:tab/>
+        <w:t>cd frontend/</w:t>
+      </w:r>
+    </w:p>
+    <w:p>
+      <w:pPr>
+        <w:spacing w:after="0"/>
+        <w:rPr>
+          <w:rFonts w:ascii="Times New Roman" w:hAnsi="Times New Roman" w:cs="Times New Roman"/>
+          <w:i/>
+          <w:iCs/>
+        </w:rPr>
+      </w:pPr>
+      <w:r>
+        <w:rPr>
+          <w:rFonts w:ascii="Times New Roman" w:hAnsi="Times New Roman" w:cs="Times New Roman"/>
+          <w:i/>
+          <w:iCs/>
+        </w:rPr>
+        <w:tab/>
+      </w:r>
+      <w:r>
+        <w:rPr>
+          <w:rFonts w:ascii="Times New Roman" w:hAnsi="Times New Roman" w:cs="Times New Roman"/>
+          <w:i/>
+          <w:iCs/>
+        </w:rPr>
+        <w:tab/>
+      </w:r>
+      <w:proofErr w:type="spellStart"/>
+      <w:r>
+        <w:rPr>
+          <w:rFonts w:ascii="Times New Roman" w:hAnsi="Times New Roman" w:cs="Times New Roman"/>
+          <w:i/>
+          <w:iCs/>
+        </w:rPr>
+        <w:t>npm</w:t>
+      </w:r>
+      <w:proofErr w:type="spellEnd"/>
+      <w:r>
+        <w:rPr>
+          <w:rFonts w:ascii="Times New Roman" w:hAnsi="Times New Roman" w:cs="Times New Roman"/>
+          <w:i/>
+          <w:iCs/>
+        </w:rPr>
+        <w:t xml:space="preserve"> install</w:t>
+      </w:r>
+    </w:p>
+    <w:p>
+      <w:pPr>
+        <w:spacing w:after="0"/>
+        <w:ind w:left="720" w:firstLine="720"/>
+        <w:rPr>
+          <w:rFonts w:ascii="Times New Roman" w:hAnsi="Times New Roman" w:cs="Times New Roman"/>
+          <w:i/>
+          <w:iCs/>
+        </w:rPr>
+      </w:pPr>
+      <w:proofErr w:type="spellStart"/>
+      <w:r>
+        <w:rPr>
+          <w:rFonts w:ascii="Times New Roman" w:hAnsi="Times New Roman" w:cs="Times New Roman"/>
+          <w:i/>
+          <w:iCs/>
+        </w:rPr>
+        <w:t>npm</w:t>
+      </w:r>
+      <w:proofErr w:type="spellEnd"/>
+      <w:r>
+        <w:rPr>
+          <w:rFonts w:ascii="Times New Roman" w:hAnsi="Times New Roman" w:cs="Times New Roman"/>
+          <w:i/>
+          <w:iCs/>
+        </w:rPr>
+        <w:t xml:space="preserve"> start</w:t>
+      </w:r>
+    </w:p>
+    <w:p>
+      <w:pPr>
+        <w:spacing w:after="0"/>
+        <w:ind w:left="720" w:firstLine="720"/>
+        <w:rPr>
+          <w:rFonts w:ascii="Times New Roman" w:hAnsi="Times New Roman" w:cs="Times New Roman"/>
+          <w:i/>
+          <w:iCs/>
+        </w:rPr>
+      </w:pPr>
+      <w:r>
+        <w:rPr>
+          <w:rFonts w:ascii="Times New Roman" w:hAnsi="Times New Roman" w:cs="Times New Roman"/>
+          <w:i/>
+          <w:iCs/>
+        </w:rPr>
+        <w:t>You can now view frontend in the browser</w:t>
+      </w:r>
+    </w:p>
+    <w:p>
+      <w:pPr>
+        <w:spacing w:after="0"/>
+        <w:rPr>
+          <w:rFonts w:ascii="Times New Roman" w:hAnsi="Times New Roman" w:cs="Times New Roman"/>
+          <w:i/>
+          <w:iCs/>
+        </w:rPr>
+      </w:pPr>
+      <w:r>
+        <w:rPr>
+          <w:rFonts w:ascii="Times New Roman" w:hAnsi="Times New Roman" w:cs="Times New Roman"/>
+          <w:i/>
+          <w:iCs/>
+        </w:rPr>
+        <w:t xml:space="preserve"> </w:t>
+      </w:r>
+      <w:r>
+        <w:rPr>
+          <w:rFonts w:ascii="Times New Roman" w:hAnsi="Times New Roman" w:cs="Times New Roman"/>
+          <w:i/>
+          <w:iCs/>
+        </w:rPr>
+        <w:tab/>
+      </w:r>
+      <w:r>
+        <w:rPr>
+          <w:rFonts w:ascii="Times New Roman" w:hAnsi="Times New Roman" w:cs="Times New Roman"/>
+          <w:i/>
+          <w:iCs/>
+        </w:rPr>
+        <w:tab/>
+      </w:r>
+      <w:r>
+        <w:rPr>
+          <w:rFonts w:ascii="Times New Roman" w:hAnsi="Times New Roman" w:cs="Times New Roman"/>
+          <w:i/>
+          <w:iCs/>
+        </w:rPr>
+        <w:t xml:space="preserve"> Local:            http://localhost:3000</w:t>
+      </w:r>
+    </w:p>
+    <w:p>
+      <w:pPr>
+        <w:spacing w:after="0"/>
+        <w:rPr>
+          <w:rFonts w:ascii="Times New Roman" w:hAnsi="Times New Roman" w:cs="Times New Roman"/>
+          <w:i/>
+          <w:iCs/>
+        </w:rPr>
+      </w:pPr>
+      <w:r>
+        <w:rPr>
+          <w:rFonts w:ascii="Times New Roman" w:hAnsi="Times New Roman" w:cs="Times New Roman"/>
+          <w:i/>
+          <w:iCs/>
+        </w:rPr>
+        <w:t xml:space="preserve"> </w:t>
+      </w:r>
+      <w:r>
+        <w:rPr>
+          <w:rFonts w:ascii="Times New Roman" w:hAnsi="Times New Roman" w:cs="Times New Roman"/>
+          <w:i/>
+          <w:iCs/>
+        </w:rPr>
+        <w:tab/>
+      </w:r>
+      <w:r>
+        <w:rPr>
+          <w:rFonts w:ascii="Times New Roman" w:hAnsi="Times New Roman" w:cs="Times New Roman"/>
+          <w:i/>
+          <w:iCs/>
+        </w:rPr>
+        <w:tab/>
+      </w:r>
+      <w:r>
+        <w:rPr>
+          <w:rFonts w:ascii="Times New Roman" w:hAnsi="Times New Roman" w:cs="Times New Roman"/>
+          <w:i/>
+          <w:iCs/>
+        </w:rPr>
+        <w:t xml:space="preserve"> On Your Network:  http://10.0.0.100:3000</w:t>
+      </w:r>
+    </w:p>
+    <w:p>
+      <w:pPr>
+        <w:pStyle w:val="ListParagraph"/>
+        <w:rPr>
+          <w:rFonts w:ascii="Times New Roman" w:hAnsi="Times New Roman" w:cs="Times New Roman"/>
+        </w:rPr>
+      </w:pPr>
+    </w:p>
+    <w:p>
+      <w:pPr>
+        <w:pStyle w:val="ListParagraph"/>
+        <w:rPr>
+          <w:rFonts w:ascii="Times New Roman" w:hAnsi="Times New Roman" w:cs="Times New Roman"/>
+        </w:rPr>
+      </w:pPr>
+      <w:r>
+        <w:rPr>
+          <w:rFonts w:ascii="Times New Roman" w:hAnsi="Times New Roman" w:cs="Times New Roman"/>
+        </w:rPr>
+        <w:t>Note: if you encounter node.js issue</w:t>
+      </w:r>
+      <w:r>
+        <w:rPr>
+          <w:rFonts w:ascii="Times New Roman" w:hAnsi="Times New Roman" w:cs="Times New Roman"/>
+        </w:rPr>
+        <w:t>.</w:t>
+      </w:r>
+      <w:r>
+        <w:rPr>
+          <w:rFonts w:ascii="Times New Roman" w:hAnsi="Times New Roman" w:cs="Times New Roman"/>
+        </w:rPr>
+        <w:t xml:space="preserve"> </w:t>
+      </w:r>
+      <w:r>
+        <w:rPr>
+          <w:rFonts w:ascii="Times New Roman" w:hAnsi="Times New Roman" w:cs="Times New Roman"/>
+        </w:rPr>
+        <w:t> It typically occurs when you're using Node.js version 17 or later, which enforces stricter OpenSSL requirements</w:t>
+      </w:r>
+      <w:r>
+        <w:rPr>
+          <w:rFonts w:ascii="Times New Roman" w:hAnsi="Times New Roman" w:cs="Times New Roman"/>
+        </w:rPr>
+        <w:t>.</w:t>
+      </w:r>
+    </w:p>
+    <w:p>
+      <w:pPr>
+        <w:pStyle w:val="ListParagraph"/>
+        <w:rPr>
+          <w:rFonts w:ascii="Times New Roman" w:hAnsi="Times New Roman" w:cs="Times New Roman"/>
+        </w:rPr>
+      </w:pPr>
+      <w:r>
+        <w:rPr>
+          <w:rFonts w:ascii="Times New Roman" w:hAnsi="Times New Roman" w:cs="Times New Roman"/>
+        </w:rPr>
+        <w:t xml:space="preserve">If you don’t </w:t>
+      </w:r>
+      <w:proofErr w:type="spellStart"/>
+      <w:r>
+        <w:rPr>
+          <w:rFonts w:ascii="Times New Roman" w:hAnsi="Times New Roman" w:cs="Times New Roman"/>
+        </w:rPr>
+        <w:t>hve</w:t>
+      </w:r>
+      <w:proofErr w:type="spellEnd"/>
+      <w:r>
+        <w:rPr>
+          <w:rFonts w:ascii="Times New Roman" w:hAnsi="Times New Roman" w:cs="Times New Roman"/>
+        </w:rPr>
+        <w:t xml:space="preserve"> </w:t>
+      </w:r>
+      <w:proofErr w:type="spellStart"/>
+      <w:r>
+        <w:rPr>
+          <w:rFonts w:ascii="Times New Roman" w:hAnsi="Times New Roman" w:cs="Times New Roman"/>
+        </w:rPr>
+        <w:t>nvm</w:t>
+      </w:r>
+      <w:proofErr w:type="spellEnd"/>
+      <w:r>
+        <w:rPr>
+          <w:rFonts w:ascii="Times New Roman" w:hAnsi="Times New Roman" w:cs="Times New Roman"/>
+        </w:rPr>
+        <w:t xml:space="preserve"> installed,</w:t>
+      </w:r>
+    </w:p>
+    <w:p>
+      <w:pPr>
+        <w:pStyle w:val="ListParagraph"/>
+        <w:rPr>
+          <w:rFonts w:ascii="Times New Roman" w:hAnsi="Times New Roman" w:cs="Times New Roman"/>
+        </w:rPr>
+      </w:pPr>
+      <w:r>
+        <w:rPr>
+          <w:rFonts w:ascii="Times New Roman" w:hAnsi="Times New Roman" w:cs="Times New Roman"/>
+        </w:rPr>
+        <w:t>curl -o- https://raw.githubusercontent.com/nvm-sh/nvm/v0.39.3/install.sh | bash</w:t>
+      </w:r>
+    </w:p>
+    <w:p>
+      <w:pPr>
+        <w:pStyle w:val="ListParagraph"/>
+        <w:rPr>
+          <w:rFonts w:ascii="Times New Roman" w:hAnsi="Times New Roman" w:cs="Times New Roman"/>
+        </w:rPr>
+      </w:pPr>
+      <w:proofErr w:type="gramStart"/>
+      <w:r>
+        <w:rPr>
+          <w:rFonts w:ascii="Times New Roman" w:hAnsi="Times New Roman" w:cs="Times New Roman"/>
+        </w:rPr>
+        <w:lastRenderedPageBreak/>
+        <w:t>Always ,</w:t>
+      </w:r>
+      <w:proofErr w:type="gramEnd"/>
+      <w:r>
+        <w:rPr>
+          <w:rFonts w:ascii="Times New Roman" w:hAnsi="Times New Roman" w:cs="Times New Roman"/>
+        </w:rPr>
+        <w:t xml:space="preserve"> do installations inside </w:t>
+      </w:r>
+      <w:proofErr w:type="spellStart"/>
+      <w:r>
+        <w:rPr>
+          <w:rFonts w:ascii="Times New Roman" w:hAnsi="Times New Roman" w:cs="Times New Roman"/>
+        </w:rPr>
+        <w:t>venv</w:t>
+      </w:r>
+      <w:proofErr w:type="spellEnd"/>
+    </w:p>
+    <w:p>
+      <w:pPr>
+        <w:pStyle w:val="ListParagraph"/>
+        <w:rPr>
+          <w:rFonts w:ascii="Times New Roman" w:hAnsi="Times New Roman" w:cs="Times New Roman"/>
+        </w:rPr>
+      </w:pPr>
+      <w:r>
+        <w:rPr>
+          <w:rFonts w:ascii="Times New Roman" w:hAnsi="Times New Roman" w:cs="Times New Roman"/>
+        </w:rPr>
+        <w:t xml:space="preserve">rm -rf </w:t>
+      </w:r>
+      <w:proofErr w:type="spellStart"/>
+      <w:r>
+        <w:rPr>
+          <w:rFonts w:ascii="Times New Roman" w:hAnsi="Times New Roman" w:cs="Times New Roman"/>
+        </w:rPr>
+        <w:t>node_modules</w:t>
+      </w:r>
+      <w:proofErr w:type="spellEnd"/>
+      <w:r>
+        <w:rPr>
+          <w:rFonts w:ascii="Times New Roman" w:hAnsi="Times New Roman" w:cs="Times New Roman"/>
+        </w:rPr>
+        <w:t xml:space="preserve"> package-</w:t>
+      </w:r>
+      <w:proofErr w:type="spellStart"/>
+      <w:proofErr w:type="gramStart"/>
+      <w:r>
+        <w:rPr>
+          <w:rFonts w:ascii="Times New Roman" w:hAnsi="Times New Roman" w:cs="Times New Roman"/>
+        </w:rPr>
+        <w:t>lock.json</w:t>
+      </w:r>
+      <w:proofErr w:type="spellEnd"/>
+      <w:proofErr w:type="gramEnd"/>
+    </w:p>
+    <w:p>
+      <w:pPr>
+        <w:pStyle w:val="ListParagraph"/>
+        <w:rPr>
+          <w:rFonts w:ascii="Times New Roman" w:hAnsi="Times New Roman" w:cs="Times New Roman"/>
+        </w:rPr>
+      </w:pPr>
+    </w:p>
+    <w:p>
+      <w:pPr>
+        <w:pStyle w:val="ListParagraph"/>
+        <w:rPr>
+          <w:rFonts w:ascii="Times New Roman" w:hAnsi="Times New Roman" w:cs="Times New Roman"/>
+        </w:rPr>
+      </w:pPr>
+    </w:p>
+    <w:p>
+      <w:pPr>
+        <w:pStyle w:val="ListParagraph"/>
+        <w:rPr>
+          <w:rFonts w:ascii="Times New Roman" w:hAnsi="Times New Roman" w:cs="Times New Roman"/>
+        </w:rPr>
+      </w:pPr>
+    </w:p>
+    <w:p>
+      <w:pPr>
+        <w:pStyle w:val="ListParagraph"/>
+        <w:rPr>
+          <w:rFonts w:ascii="Times New Roman" w:hAnsi="Times New Roman" w:cs="Times New Roman"/>
+        </w:rPr>
+      </w:pPr>
+    </w:p>
+    <w:p>
+      <w:pPr>
+        <w:pStyle w:val="ListParagraph"/>
+        <w:rPr>
+          <w:rFonts w:ascii="Times New Roman" w:hAnsi="Times New Roman" w:cs="Times New Roman"/>
+        </w:rPr>
+      </w:pPr>
+    </w:p>
+    <w:p>
+      <w:pPr>
+        <w:pStyle w:val="ListParagraph"/>
+        <w:rPr>
+          <w:rFonts w:ascii="Times New Roman" w:hAnsi="Times New Roman" w:cs="Times New Roman"/>
+        </w:rPr>
+      </w:pPr>
+    </w:p>
+    <w:p>
+      <w:pPr>
+        <w:pStyle w:val="ListParagraph"/>
+        <w:rPr>
+          <w:rFonts w:ascii="Times New Roman" w:hAnsi="Times New Roman" w:cs="Times New Roman"/>
+        </w:rPr>
+      </w:pPr>
+      <w:r>
+        <w:rPr>
+          <w:rFonts w:ascii="Times New Roman" w:hAnsi="Times New Roman" w:cs="Times New Roman"/>
+        </w:rPr>
+        <w:t>To remove and reinstall dependencies,</w:t>
+      </w:r>
+    </w:p>
+    <w:p>
+      <w:pPr>
+        <w:pStyle w:val="ListParagraph"/>
+        <w:rPr>
+          <w:rFonts w:ascii="Times New Roman" w:hAnsi="Times New Roman" w:cs="Times New Roman"/>
+          <w:i/>
+          <w:iCs/>
+        </w:rPr>
+      </w:pPr>
+      <w:r>
+        <w:rPr>
+          <w:rFonts w:ascii="Times New Roman" w:hAnsi="Times New Roman" w:cs="Times New Roman"/>
+          <w:i/>
+          <w:iCs/>
+        </w:rPr>
+        <w:t xml:space="preserve">rm -rf </w:t>
+      </w:r>
+      <w:proofErr w:type="spellStart"/>
+      <w:r>
+        <w:rPr>
+          <w:rFonts w:ascii="Times New Roman" w:hAnsi="Times New Roman" w:cs="Times New Roman"/>
+          <w:i/>
+          <w:iCs/>
+        </w:rPr>
+        <w:t>node_modules</w:t>
+      </w:r>
+      <w:proofErr w:type="spellEnd"/>
+      <w:r>
+        <w:rPr>
+          <w:rFonts w:ascii="Times New Roman" w:hAnsi="Times New Roman" w:cs="Times New Roman"/>
+          <w:i/>
+          <w:iCs/>
+        </w:rPr>
+        <w:t xml:space="preserve"> package-</w:t>
+      </w:r>
+      <w:proofErr w:type="spellStart"/>
+      <w:proofErr w:type="gramStart"/>
+      <w:r>
+        <w:rPr>
+          <w:rFonts w:ascii="Times New Roman" w:hAnsi="Times New Roman" w:cs="Times New Roman"/>
+          <w:i/>
+          <w:iCs/>
+        </w:rPr>
+        <w:t>lock.json</w:t>
+      </w:r>
+      <w:proofErr w:type="spellEnd"/>
+      <w:proofErr w:type="gramEnd"/>
+    </w:p>
+    <w:p>
+      <w:pPr>
+        <w:pStyle w:val="ListParagraph"/>
+        <w:rPr>
+          <w:rFonts w:ascii="Times New Roman" w:hAnsi="Times New Roman" w:cs="Times New Roman"/>
+          <w:i/>
+          <w:iCs/>
+        </w:rPr>
+      </w:pPr>
+      <w:proofErr w:type="spellStart"/>
+      <w:r>
+        <w:rPr>
+          <w:rFonts w:ascii="Times New Roman" w:hAnsi="Times New Roman" w:cs="Times New Roman"/>
+          <w:i/>
+          <w:iCs/>
+        </w:rPr>
+        <w:t>npm</w:t>
+      </w:r>
+      <w:proofErr w:type="spellEnd"/>
+      <w:r>
+        <w:rPr>
+          <w:rFonts w:ascii="Times New Roman" w:hAnsi="Times New Roman" w:cs="Times New Roman"/>
+          <w:i/>
+          <w:iCs/>
+        </w:rPr>
+        <w:t xml:space="preserve"> install</w:t>
+      </w:r>
+    </w:p>
+    <w:p>
+      <w:pPr>
+        <w:pStyle w:val="ListParagraph"/>
+        <w:rPr>
+          <w:rFonts w:ascii="Times New Roman" w:hAnsi="Times New Roman" w:cs="Times New Roman"/>
+        </w:rPr>
+      </w:pPr>
+    </w:p>
+    <w:p>
+      <w:pPr>
+        <w:pStyle w:val="ListParagraph"/>
+        <w:rPr>
+          <w:rFonts w:ascii="Times New Roman" w:hAnsi="Times New Roman" w:cs="Times New Roman"/>
+        </w:rPr>
+      </w:pPr>
+      <w:r>
+        <w:rPr>
+          <w:rFonts w:ascii="Times New Roman" w:hAnsi="Times New Roman" w:cs="Times New Roman"/>
+        </w:rPr>
+        <w:t>Please follow the warnings and resolve any dependencies you have</w:t>
+      </w:r>
+      <w:r>
+        <w:rPr>
+          <w:rFonts w:ascii="Times New Roman" w:hAnsi="Times New Roman" w:cs="Times New Roman"/>
+        </w:rPr>
+        <w:t xml:space="preserve"> in VS code</w:t>
+      </w:r>
+      <w:r>
+        <w:rPr>
+          <w:rFonts w:ascii="Times New Roman" w:hAnsi="Times New Roman" w:cs="Times New Roman"/>
+        </w:rPr>
+        <w:t>. The working set of package versions are as follows</w:t>
+      </w:r>
+      <w:r>
+        <w:rPr>
+          <w:rFonts w:ascii="Times New Roman" w:hAnsi="Times New Roman" w:cs="Times New Roman"/>
+        </w:rPr>
+        <w:t>.</w:t>
+      </w:r>
+    </w:p>
+    <w:p>
+      <w:pPr>
+        <w:pStyle w:val="ListParagraph"/>
+        <w:rPr>
+          <w:rFonts w:ascii="Times New Roman" w:hAnsi="Times New Roman" w:cs="Times New Roman"/>
+        </w:rPr>
+      </w:pPr>
+    </w:p>
+    <w:p>
+      <w:pPr>
+        <w:pStyle w:val="ListParagraph"/>
+        <w:rPr>
+          <w:rFonts w:ascii="Times New Roman" w:hAnsi="Times New Roman" w:cs="Times New Roman"/>
+        </w:rPr>
+      </w:pPr>
+      <w:r>
+        <w:rPr>
+          <w:rFonts w:ascii="Times New Roman" w:hAnsi="Times New Roman" w:cs="Times New Roman"/>
+        </w:rPr>
+        <w:t>Once you are all set never delete package-</w:t>
+      </w:r>
+      <w:proofErr w:type="spellStart"/>
+      <w:proofErr w:type="gramStart"/>
+      <w:r>
+        <w:rPr>
+          <w:rFonts w:ascii="Times New Roman" w:hAnsi="Times New Roman" w:cs="Times New Roman"/>
+        </w:rPr>
+        <w:t>lock.json</w:t>
+      </w:r>
+      <w:proofErr w:type="spellEnd"/>
+      <w:proofErr w:type="gramEnd"/>
+    </w:p>
+    <w:p>
+      <w:pPr>
+        <w:pStyle w:val="ListParagraph"/>
+        <w:rPr>
+          <w:rFonts w:ascii="Times New Roman" w:hAnsi="Times New Roman" w:cs="Times New Roman"/>
+        </w:rPr>
+      </w:pPr>
+      <w:r>
+        <w:rPr>
+          <w:rFonts w:ascii="Times New Roman" w:hAnsi="Times New Roman" w:cs="Times New Roman"/>
+        </w:rPr>
+        <w:t>Let’s say you cloned or updated your repo.</w:t>
+      </w:r>
+    </w:p>
+    <w:p>
+      <w:pPr>
+        <w:pStyle w:val="ListParagraph"/>
+        <w:rPr>
+          <w:rFonts w:ascii="Times New Roman" w:hAnsi="Times New Roman" w:cs="Times New Roman"/>
+          <w:i/>
+          <w:iCs/>
+        </w:rPr>
+      </w:pPr>
+      <w:r>
+        <w:rPr>
+          <w:rFonts w:ascii="Times New Roman" w:hAnsi="Times New Roman" w:cs="Times New Roman"/>
+          <w:i/>
+          <w:iCs/>
+        </w:rPr>
+        <w:t>To reinstall </w:t>
+      </w:r>
+      <w:r>
+        <w:rPr>
+          <w:rFonts w:ascii="Times New Roman" w:hAnsi="Times New Roman" w:cs="Times New Roman"/>
+          <w:b/>
+          <w:bCs/>
+          <w:i/>
+          <w:iCs/>
+        </w:rPr>
+        <w:t>exact same versions</w:t>
+      </w:r>
+      <w:r>
+        <w:rPr>
+          <w:rFonts w:ascii="Times New Roman" w:hAnsi="Times New Roman" w:cs="Times New Roman"/>
+          <w:i/>
+          <w:iCs/>
+        </w:rPr>
+        <w:t>, run:</w:t>
+      </w:r>
+    </w:p>
+    <w:p>
+      <w:pPr>
+        <w:pStyle w:val="ListParagraph"/>
+        <w:rPr>
+          <w:rFonts w:ascii="Times New Roman" w:hAnsi="Times New Roman" w:cs="Times New Roman"/>
+          <w:i/>
+          <w:iCs/>
+        </w:rPr>
+      </w:pPr>
+      <w:proofErr w:type="spellStart"/>
+      <w:r>
+        <w:rPr>
+          <w:rFonts w:ascii="Times New Roman" w:hAnsi="Times New Roman" w:cs="Times New Roman"/>
+          <w:i/>
+          <w:iCs/>
+        </w:rPr>
+        <w:t>npm</w:t>
+      </w:r>
+      <w:proofErr w:type="spellEnd"/>
+      <w:r>
+        <w:rPr>
+          <w:rFonts w:ascii="Times New Roman" w:hAnsi="Times New Roman" w:cs="Times New Roman"/>
+          <w:i/>
+          <w:iCs/>
+        </w:rPr>
+        <w:t xml:space="preserve"> ci</w:t>
+      </w:r>
+    </w:p>
+    <w:p>
+      <w:pPr>
+        <w:pStyle w:val="ListParagraph"/>
+        <w:rPr>
+          <w:rFonts w:ascii="Times New Roman" w:hAnsi="Times New Roman" w:cs="Times New Roman"/>
+        </w:rPr>
+      </w:pPr>
+    </w:p>
+    <w:p>
+      <w:pPr>
+        <w:pStyle w:val="ListParagraph"/>
+        <w:rPr>
+          <w:rFonts w:ascii="Times New Roman" w:hAnsi="Times New Roman" w:cs="Times New Roman"/>
+        </w:rPr>
+      </w:pPr>
+      <w:r>
+        <w:rPr>
+          <w:rFonts w:ascii="Times New Roman" w:hAnsi="Times New Roman" w:cs="Times New Roman"/>
+        </w:rPr>
+        <w:t>Always ensure, you commit these files.</w:t>
+      </w:r>
+    </w:p>
+    <w:p>
+      <w:pPr>
+        <w:pStyle w:val="ListParagraph"/>
+        <w:rPr>
+          <w:rFonts w:ascii="Times New Roman" w:hAnsi="Times New Roman" w:cs="Times New Roman"/>
+          <w:i/>
+          <w:iCs/>
+        </w:rPr>
+      </w:pPr>
+      <w:r>
+        <w:rPr>
+          <w:rFonts w:ascii="Times New Roman" w:hAnsi="Times New Roman" w:cs="Times New Roman"/>
+          <w:i/>
+          <w:iCs/>
+        </w:rPr>
+        <w:t xml:space="preserve">git add </w:t>
+      </w:r>
+      <w:proofErr w:type="spellStart"/>
+      <w:proofErr w:type="gramStart"/>
+      <w:r>
+        <w:rPr>
+          <w:rFonts w:ascii="Times New Roman" w:hAnsi="Times New Roman" w:cs="Times New Roman"/>
+          <w:i/>
+          <w:iCs/>
+        </w:rPr>
+        <w:t>package.json</w:t>
+      </w:r>
+      <w:proofErr w:type="spellEnd"/>
+      <w:proofErr w:type="gramEnd"/>
+      <w:r>
+        <w:rPr>
+          <w:rFonts w:ascii="Times New Roman" w:hAnsi="Times New Roman" w:cs="Times New Roman"/>
+          <w:i/>
+          <w:iCs/>
+        </w:rPr>
+        <w:t xml:space="preserve"> package-</w:t>
+      </w:r>
+      <w:proofErr w:type="spellStart"/>
+      <w:r>
+        <w:rPr>
+          <w:rFonts w:ascii="Times New Roman" w:hAnsi="Times New Roman" w:cs="Times New Roman"/>
+          <w:i/>
+          <w:iCs/>
+        </w:rPr>
+        <w:t>lock.json</w:t>
+      </w:r>
+      <w:proofErr w:type="spellEnd"/>
+    </w:p>
+    <w:p>
+      <w:pPr>
+        <w:pStyle w:val="ListParagraph"/>
+        <w:rPr>
+          <w:rFonts w:ascii="Times New Roman" w:hAnsi="Times New Roman" w:cs="Times New Roman"/>
+          <w:i/>
+          <w:iCs/>
+        </w:rPr>
+      </w:pPr>
+      <w:r>
+        <w:rPr>
+          <w:rFonts w:ascii="Times New Roman" w:hAnsi="Times New Roman" w:cs="Times New Roman"/>
+          <w:i/>
+          <w:iCs/>
+        </w:rPr>
+        <w:t>git commit -m "</w:t>
+      </w:r>
+      <w:r>
+        <w:rPr>
+          <w:rFonts w:ascii="Times New Roman" w:hAnsi="Times New Roman" w:cs="Times New Roman"/>
+          <w:i/>
+          <w:iCs/>
+        </w:rPr>
+        <w:t>msg</w:t>
+      </w:r>
+      <w:r>
+        <w:rPr>
+          <w:rFonts w:ascii="Times New Roman" w:hAnsi="Times New Roman" w:cs="Times New Roman"/>
+          <w:i/>
+          <w:iCs/>
+        </w:rPr>
+        <w:t>"</w:t>
+      </w:r>
+    </w:p>
+    <w:p>
+      <w:pPr>
+        <w:pStyle w:val="ListParagraph"/>
+        <w:rPr>
+          <w:rFonts w:ascii="Times New Roman" w:hAnsi="Times New Roman" w:cs="Times New Roman"/>
+        </w:rPr>
+      </w:pPr>
+    </w:p>
+    <w:p>
+      <w:pPr>
+        <w:pStyle w:val="ListParagraph"/>
+        <w:rPr>
+          <w:rFonts w:ascii="Times New Roman" w:hAnsi="Times New Roman" w:cs="Times New Roman"/>
+        </w:rPr>
+      </w:pPr>
+      <w:r>
+        <w:rPr>
+          <w:rFonts w:ascii="Times New Roman" w:hAnsi="Times New Roman" w:cs="Times New Roman"/>
+        </w:rPr>
+        <w:t>To view current package version,</w:t>
+      </w:r>
+    </w:p>
+    <w:p>
+      <w:pPr>
+        <w:pStyle w:val="ListParagraph"/>
+        <w:rPr>
+          <w:rFonts w:ascii="Times New Roman" w:hAnsi="Times New Roman" w:cs="Times New Roman"/>
+          <w:i/>
+          <w:iCs/>
+        </w:rPr>
+      </w:pPr>
+      <w:proofErr w:type="spellStart"/>
+      <w:r>
+        <w:rPr>
+          <w:rFonts w:ascii="Times New Roman" w:hAnsi="Times New Roman" w:cs="Times New Roman"/>
+          <w:i/>
+          <w:iCs/>
+        </w:rPr>
+        <w:t>npm</w:t>
+      </w:r>
+      <w:proofErr w:type="spellEnd"/>
+      <w:r>
+        <w:rPr>
+          <w:rFonts w:ascii="Times New Roman" w:hAnsi="Times New Roman" w:cs="Times New Roman"/>
+          <w:i/>
+          <w:iCs/>
+        </w:rPr>
+        <w:t xml:space="preserve"> list --depth=0</w:t>
+      </w:r>
+    </w:p>
+    <w:p>
+      <w:pPr>
+        <w:pStyle w:val="ListParagraph"/>
+        <w:rPr>
+          <w:rFonts w:ascii="Times New Roman" w:hAnsi="Times New Roman" w:cs="Times New Roman"/>
+          <w:i/>
+          <w:iCs/>
+        </w:rPr>
+      </w:pPr>
+      <w:r>
+        <w:rPr>
+          <w:rFonts w:ascii="Times New Roman" w:hAnsi="Times New Roman" w:cs="Times New Roman"/>
+          <w:i/>
+          <w:iCs/>
+        </w:rPr>
+        <w:t>Sample snapshot,</w:t>
+      </w:r>
+    </w:p>
+    <w:p>
+      <w:pPr>
+        <w:pStyle w:val="ListParagraph"/>
+        <w:rPr>
+          <w:rFonts w:ascii="Times New Roman" w:hAnsi="Times New Roman" w:cs="Times New Roman"/>
+          <w:i/>
+          <w:iCs/>
+        </w:rPr>
+      </w:pPr>
+      <w:r>
+        <w:rPr>
+          <w:rFonts w:ascii="Times New Roman" w:hAnsi="Times New Roman" w:cs="Times New Roman"/>
+          <w:i/>
+          <w:iCs/>
+        </w:rPr>
+        <w:t>(</w:t>
+      </w:r>
+      <w:proofErr w:type="spellStart"/>
+      <w:r>
+        <w:rPr>
+          <w:rFonts w:ascii="Times New Roman" w:hAnsi="Times New Roman" w:cs="Times New Roman"/>
+          <w:i/>
+          <w:iCs/>
+        </w:rPr>
+        <w:t>venv</w:t>
+      </w:r>
+      <w:proofErr w:type="spellEnd"/>
+      <w:r>
+        <w:rPr>
+          <w:rFonts w:ascii="Times New Roman" w:hAnsi="Times New Roman" w:cs="Times New Roman"/>
+          <w:i/>
+          <w:iCs/>
+        </w:rPr>
+        <w:t xml:space="preserve">) </w:t>
+      </w:r>
+      <w:proofErr w:type="spellStart"/>
+      <w:r>
+        <w:rPr>
+          <w:rFonts w:ascii="Times New Roman" w:hAnsi="Times New Roman" w:cs="Times New Roman"/>
+          <w:i/>
+          <w:iCs/>
+        </w:rPr>
+        <w:t>madhunica@Madhunicas-MacBook-Air</w:t>
+      </w:r>
+      <w:proofErr w:type="spellEnd"/>
+      <w:r>
+        <w:rPr>
+          <w:rFonts w:ascii="Times New Roman" w:hAnsi="Times New Roman" w:cs="Times New Roman"/>
+          <w:i/>
+          <w:iCs/>
+        </w:rPr>
+        <w:t xml:space="preserve"> frontend % </w:t>
+      </w:r>
+      <w:proofErr w:type="spellStart"/>
+      <w:r>
+        <w:rPr>
+          <w:rFonts w:ascii="Times New Roman" w:hAnsi="Times New Roman" w:cs="Times New Roman"/>
+          <w:i/>
+          <w:iCs/>
+        </w:rPr>
+        <w:t>npm</w:t>
+      </w:r>
+      <w:proofErr w:type="spellEnd"/>
+      <w:r>
+        <w:rPr>
+          <w:rFonts w:ascii="Times New Roman" w:hAnsi="Times New Roman" w:cs="Times New Roman"/>
+          <w:i/>
+          <w:iCs/>
+        </w:rPr>
+        <w:t xml:space="preserve"> list --depth=0</w:t>
+      </w:r>
+    </w:p>
+    <w:p>
+      <w:pPr>
+        <w:pStyle w:val="ListParagraph"/>
+        <w:rPr>
+          <w:rFonts w:ascii="Times New Roman" w:hAnsi="Times New Roman" w:cs="Times New Roman"/>
+          <w:i/>
+          <w:iCs/>
+        </w:rPr>
+      </w:pPr>
+      <w:r>
+        <w:rPr>
+          <w:rFonts w:ascii="Times New Roman" w:hAnsi="Times New Roman" w:cs="Times New Roman"/>
+          <w:i/>
+          <w:iCs/>
+        </w:rPr>
+        <w:t>frontend@0.1.0 /Users/madhunica/Desktop/CMPE272/PROJECT/EmployeePerfMonitoringSystem/frontend</w:t>
+      </w:r>
+    </w:p>
+    <w:p>
+      <w:pPr>
+        <w:pStyle w:val="ListParagraph"/>
+        <w:rPr>
+          <w:rFonts w:ascii="Times New Roman" w:hAnsi="Times New Roman" w:cs="Times New Roman"/>
+          <w:i/>
+          <w:iCs/>
+        </w:rPr>
+      </w:pPr>
+      <w:r>
+        <w:rPr>
+          <w:rFonts w:ascii="Times New Roman" w:hAnsi="Times New Roman" w:cs="Times New Roman"/>
+          <w:i/>
+          <w:iCs/>
+        </w:rPr>
+        <w:t>├── @emotion/react@11.14.0</w:t>
+      </w:r>
+    </w:p>
+    <w:p>
+      <w:pPr>
+        <w:pStyle w:val="ListParagraph"/>
+        <w:rPr>
+          <w:rFonts w:ascii="Times New Roman" w:hAnsi="Times New Roman" w:cs="Times New Roman"/>
+          <w:i/>
+          <w:iCs/>
+        </w:rPr>
+      </w:pPr>
+      <w:r>
+        <w:rPr>
+          <w:rFonts w:ascii="Times New Roman" w:hAnsi="Times New Roman" w:cs="Times New Roman"/>
+          <w:i/>
+          <w:iCs/>
+        </w:rPr>
+        <w:t>├── @emotion/styled@11.14.0</w:t>
+      </w:r>
+    </w:p>
+    <w:p>
+      <w:pPr>
+        <w:pStyle w:val="ListParagraph"/>
+        <w:rPr>
+          <w:rFonts w:ascii="Times New Roman" w:hAnsi="Times New Roman" w:cs="Times New Roman"/>
+          <w:i/>
+          <w:iCs/>
+        </w:rPr>
+      </w:pPr>
+      <w:r>
+        <w:rPr>
+          <w:rFonts w:ascii="Times New Roman" w:hAnsi="Times New Roman" w:cs="Times New Roman"/>
+          <w:i/>
+          <w:iCs/>
+        </w:rPr>
+        <w:t>├── @mui/icons-material@7.0.2</w:t>
+      </w:r>
+    </w:p>
+    <w:p>
+      <w:pPr>
+        <w:pStyle w:val="ListParagraph"/>
+        <w:rPr>
+          <w:rFonts w:ascii="Times New Roman" w:hAnsi="Times New Roman" w:cs="Times New Roman"/>
+          <w:i/>
+          <w:iCs/>
+        </w:rPr>
+      </w:pPr>
+      <w:r>
+        <w:rPr>
+          <w:rFonts w:ascii="Times New Roman" w:hAnsi="Times New Roman" w:cs="Times New Roman"/>
+          <w:i/>
+          <w:iCs/>
+        </w:rPr>
+        <w:t>├── @mui/material@7.0.2</w:t>
+      </w:r>
+    </w:p>
+    <w:p>
+      <w:pPr>
+        <w:pStyle w:val="ListParagraph"/>
+        <w:rPr>
+          <w:rFonts w:ascii="Times New Roman" w:hAnsi="Times New Roman" w:cs="Times New Roman"/>
+          <w:i/>
+          <w:iCs/>
+        </w:rPr>
+      </w:pPr>
+      <w:r>
+        <w:rPr>
+          <w:rFonts w:ascii="Times New Roman" w:hAnsi="Times New Roman" w:cs="Times New Roman"/>
+          <w:i/>
+          <w:iCs/>
+        </w:rPr>
+        <w:t>├── @testing-library/dom@10.4.0</w:t>
+      </w:r>
+    </w:p>
+    <w:p>
+      <w:pPr>
+        <w:pStyle w:val="ListParagraph"/>
+        <w:rPr>
+          <w:rFonts w:ascii="Times New Roman" w:hAnsi="Times New Roman" w:cs="Times New Roman"/>
+          <w:i/>
+          <w:iCs/>
+        </w:rPr>
+      </w:pPr>
+      <w:r>
+        <w:rPr>
+          <w:rFonts w:ascii="Times New Roman" w:hAnsi="Times New Roman" w:cs="Times New Roman"/>
+          <w:i/>
+          <w:iCs/>
+        </w:rPr>
+        <w:t>├── @testing-library/jest-dom@6.6.3</w:t>
+      </w:r>
+    </w:p>
+    <w:p>
+      <w:pPr>
+        <w:pStyle w:val="ListParagraph"/>
+        <w:rPr>
+          <w:rFonts w:ascii="Times New Roman" w:hAnsi="Times New Roman" w:cs="Times New Roman"/>
+          <w:i/>
+          <w:iCs/>
+        </w:rPr>
+      </w:pPr>
+      <w:r>
+        <w:rPr>
+          <w:rFonts w:ascii="Times New Roman" w:hAnsi="Times New Roman" w:cs="Times New Roman"/>
+          <w:i/>
+          <w:iCs/>
+        </w:rPr>
+        <w:t>├── @testing-library/react@16.3.0</w:t>
+      </w:r>
+    </w:p>
+    <w:p>
+      <w:pPr>
+        <w:pStyle w:val="ListParagraph"/>
+        <w:rPr>
+          <w:rFonts w:ascii="Times New Roman" w:hAnsi="Times New Roman" w:cs="Times New Roman"/>
+          <w:i/>
+          <w:iCs/>
+        </w:rPr>
+      </w:pPr>
+      <w:r>
+        <w:rPr>
+          <w:rFonts w:ascii="Times New Roman" w:hAnsi="Times New Roman" w:cs="Times New Roman"/>
+          <w:i/>
+          <w:iCs/>
+        </w:rPr>
+        <w:t>├── @testing-library/user-event@13.5.0</w:t>
+      </w:r>
+    </w:p>
+    <w:p>
+      <w:pPr>
+        <w:pStyle w:val="ListParagraph"/>
+        <w:rPr>
+          <w:rFonts w:ascii="Times New Roman" w:hAnsi="Times New Roman" w:cs="Times New Roman"/>
+          <w:i/>
+          <w:iCs/>
+        </w:rPr>
+      </w:pPr>
+      <w:r>
+        <w:rPr>
+          <w:rFonts w:ascii="Times New Roman" w:hAnsi="Times New Roman" w:cs="Times New Roman"/>
+          <w:i/>
+          <w:iCs/>
+        </w:rPr>
+        <w:t>├── axios@1.8.4</w:t>
+      </w:r>
+    </w:p>
+    <w:p>
+      <w:pPr>
+        <w:pStyle w:val="ListParagraph"/>
+        <w:rPr>
+          <w:rFonts w:ascii="Times New Roman" w:hAnsi="Times New Roman" w:cs="Times New Roman"/>
+          <w:i/>
+          <w:iCs/>
+        </w:rPr>
+      </w:pPr>
+      <w:r>
+        <w:rPr>
+          <w:rFonts w:ascii="Times New Roman" w:hAnsi="Times New Roman" w:cs="Times New Roman"/>
+          <w:i/>
+          <w:iCs/>
+        </w:rPr>
+        <w:t>├── core-js@3.41.0</w:t>
+      </w:r>
+    </w:p>
+    <w:p>
+      <w:pPr>
+        <w:pStyle w:val="ListParagraph"/>
+        <w:rPr>
+          <w:rFonts w:ascii="Times New Roman" w:hAnsi="Times New Roman" w:cs="Times New Roman"/>
+          <w:i/>
+          <w:iCs/>
+        </w:rPr>
+      </w:pPr>
+      <w:r>
+        <w:rPr>
+          <w:rFonts w:ascii="Times New Roman" w:hAnsi="Times New Roman" w:cs="Times New Roman"/>
+          <w:i/>
+          <w:iCs/>
+        </w:rPr>
+        <w:t>├── jwt-decode@4.0.0</w:t>
+      </w:r>
+    </w:p>
+    <w:p>
+      <w:pPr>
+        <w:pStyle w:val="ListParagraph"/>
+        <w:rPr>
+          <w:rFonts w:ascii="Times New Roman" w:hAnsi="Times New Roman" w:cs="Times New Roman"/>
+          <w:i/>
+          <w:iCs/>
+        </w:rPr>
+      </w:pPr>
+      <w:r>
+        <w:rPr>
+          <w:rFonts w:ascii="Times New Roman" w:hAnsi="Times New Roman" w:cs="Times New Roman"/>
+          <w:i/>
+          <w:iCs/>
+        </w:rPr>
+        <w:t>├── react-dom@19.1.0</w:t>
+      </w:r>
+    </w:p>
+    <w:p>
+      <w:pPr>
+        <w:pStyle w:val="ListParagraph"/>
+        <w:rPr>
+          <w:rFonts w:ascii="Times New Roman" w:hAnsi="Times New Roman" w:cs="Times New Roman"/>
+          <w:i/>
+          <w:iCs/>
+        </w:rPr>
+      </w:pPr>
+      <w:r>
+        <w:rPr>
+          <w:rFonts w:ascii="Times New Roman" w:hAnsi="Times New Roman" w:cs="Times New Roman"/>
+          <w:i/>
+          <w:iCs/>
+        </w:rPr>
+        <w:t>├── react-router-dom@7.5.0</w:t>
+      </w:r>
+    </w:p>
+    <w:p>
+      <w:pPr>
+        <w:pStyle w:val="ListParagraph"/>
+        <w:rPr>
+          <w:rFonts w:ascii="Times New Roman" w:hAnsi="Times New Roman" w:cs="Times New Roman"/>
+          <w:i/>
+          <w:iCs/>
+        </w:rPr>
+      </w:pPr>
+      <w:r>
+        <w:rPr>
+          <w:rFonts w:ascii="Times New Roman" w:hAnsi="Times New Roman" w:cs="Times New Roman"/>
+          <w:i/>
+          <w:iCs/>
+        </w:rPr>
+        <w:lastRenderedPageBreak/>
+        <w:t>├── react-scripts@5.0.1</w:t>
+      </w:r>
+    </w:p>
+    <w:p>
+      <w:pPr>
+        <w:pStyle w:val="ListParagraph"/>
+        <w:rPr>
+          <w:rFonts w:ascii="Times New Roman" w:hAnsi="Times New Roman" w:cs="Times New Roman"/>
+          <w:i/>
+          <w:iCs/>
+        </w:rPr>
+      </w:pPr>
+      <w:r>
+        <w:rPr>
+          <w:rFonts w:ascii="Times New Roman" w:hAnsi="Times New Roman" w:cs="Times New Roman"/>
+          <w:i/>
+          <w:iCs/>
+        </w:rPr>
+        <w:t>├── react@19.1.0</w:t>
+      </w:r>
+    </w:p>
+    <w:p>
+      <w:pPr>
+        <w:pStyle w:val="ListParagraph"/>
+        <w:rPr>
+          <w:rFonts w:ascii="Times New Roman" w:hAnsi="Times New Roman" w:cs="Times New Roman"/>
+          <w:i/>
+          <w:iCs/>
+        </w:rPr>
+      </w:pPr>
+      <w:r>
+        <w:rPr>
+          <w:rFonts w:ascii="Times New Roman" w:hAnsi="Times New Roman" w:cs="Times New Roman"/>
+          <w:i/>
+          <w:iCs/>
+        </w:rPr>
+        <w:t>├── recharts@2.15.2</w:t>
+      </w:r>
+    </w:p>
+    <w:p>
+      <w:pPr>
+        <w:pStyle w:val="ListParagraph"/>
+        <w:rPr>
+          <w:rFonts w:ascii="Times New Roman" w:hAnsi="Times New Roman" w:cs="Times New Roman"/>
+          <w:i/>
+          <w:iCs/>
+        </w:rPr>
+      </w:pPr>
+      <w:r>
+        <w:rPr>
+          <w:rFonts w:ascii="Times New Roman" w:hAnsi="Times New Roman" w:cs="Times New Roman"/>
+          <w:i/>
+          <w:iCs/>
+        </w:rPr>
+        <w:t>├── web-vitals@2.1.4</w:t>
+      </w:r>
+    </w:p>
+    <w:p>
+      <w:pPr>
+        <w:pStyle w:val="ListParagraph"/>
+        <w:rPr>
+          <w:rFonts w:ascii="Times New Roman" w:hAnsi="Times New Roman" w:cs="Times New Roman"/>
+          <w:i/>
+          <w:iCs/>
+        </w:rPr>
+      </w:pPr>
+      <w:r>
+        <w:rPr>
+          <w:rFonts w:ascii="Times New Roman" w:hAnsi="Times New Roman" w:cs="Times New Roman"/>
+          <w:i/>
+          <w:iCs/>
+        </w:rPr>
+        <w:t>├── webpack-cli@6.0.1</w:t>
+      </w:r>
+    </w:p>
+    <w:p>
+      <w:pPr>
+        <w:pStyle w:val="ListParagraph"/>
+        <w:rPr>
+          <w:rFonts w:ascii="Times New Roman" w:hAnsi="Times New Roman" w:cs="Times New Roman"/>
+          <w:i/>
+          <w:iCs/>
+        </w:rPr>
+      </w:pPr>
+      <w:r>
+        <w:rPr>
+          <w:rFonts w:ascii="Times New Roman" w:hAnsi="Times New Roman" w:cs="Times New Roman"/>
+          <w:i/>
+          <w:iCs/>
+        </w:rPr>
+        <w:t xml:space="preserve">└── </w:t>
+      </w:r>
+      <w:hyperlink r:id="rId5" w:history="1">
+        <w:r>
+          <w:rPr>
+            <w:rStyle w:val="Hyperlink"/>
+            <w:rFonts w:ascii="Times New Roman" w:hAnsi="Times New Roman" w:cs="Times New Roman"/>
+            <w:i/>
+            <w:iCs/>
+          </w:rPr>
+          <w:t>webpack@5.99.5</w:t>
+        </w:r>
+      </w:hyperlink>
+    </w:p>
+    <w:p>
+      <w:pPr>
+        <w:pStyle w:val="ListParagraph"/>
+        <w:rPr>
+          <w:rFonts w:ascii="Times New Roman" w:hAnsi="Times New Roman" w:cs="Times New Roman"/>
+          <w:i/>
+          <w:iCs/>
+        </w:rPr>
+      </w:pPr>
+      <w:r>
+        <w:rPr>
+          <w:rFonts w:ascii="Times New Roman" w:hAnsi="Times New Roman" w:cs="Times New Roman"/>
+          <w:i/>
+          <w:iCs/>
+        </w:rPr>
+        <w:t>(</w:t>
+      </w:r>
+      <w:proofErr w:type="spellStart"/>
+      <w:r>
+        <w:rPr>
+          <w:rFonts w:ascii="Times New Roman" w:hAnsi="Times New Roman" w:cs="Times New Roman"/>
+          <w:i/>
+          <w:iCs/>
+        </w:rPr>
+        <w:t>venv</w:t>
+      </w:r>
+      <w:proofErr w:type="spellEnd"/>
+      <w:r>
+        <w:rPr>
+          <w:rFonts w:ascii="Times New Roman" w:hAnsi="Times New Roman" w:cs="Times New Roman"/>
+          <w:i/>
+          <w:iCs/>
+        </w:rPr>
+        <w:t xml:space="preserve">) </w:t>
+      </w:r>
+      <w:proofErr w:type="spellStart"/>
+      <w:r>
+        <w:rPr>
+          <w:rFonts w:ascii="Times New Roman" w:hAnsi="Times New Roman" w:cs="Times New Roman"/>
+          <w:i/>
+          <w:iCs/>
+        </w:rPr>
+        <w:t>madhunica@Madhunicas-MacBook-Air</w:t>
+      </w:r>
+      <w:proofErr w:type="spellEnd"/>
+      <w:r>
+        <w:rPr>
+          <w:rFonts w:ascii="Times New Roman" w:hAnsi="Times New Roman" w:cs="Times New Roman"/>
+          <w:i/>
+          <w:iCs/>
+        </w:rPr>
+        <w:t xml:space="preserve"> frontend % node -v</w:t>
+      </w:r>
+    </w:p>
+    <w:p>
+      <w:pPr>
+        <w:pStyle w:val="ListParagraph"/>
+        <w:rPr>
+          <w:rFonts w:ascii="Times New Roman" w:hAnsi="Times New Roman" w:cs="Times New Roman"/>
+          <w:i/>
+          <w:iCs/>
+        </w:rPr>
+      </w:pPr>
+      <w:r>
+        <w:rPr>
+          <w:rFonts w:ascii="Times New Roman" w:hAnsi="Times New Roman" w:cs="Times New Roman"/>
+          <w:i/>
+          <w:iCs/>
+        </w:rPr>
+        <w:t>v22.14.0</w:t>
+      </w:r>
+    </w:p>
+    <w:p>
+      <w:pPr>
+        <w:pStyle w:val="ListParagraph"/>
+        <w:rPr>
+          <w:rFonts w:ascii="Times New Roman" w:hAnsi="Times New Roman" w:cs="Times New Roman"/>
+          <w:i/>
+          <w:iCs/>
+        </w:rPr>
+      </w:pPr>
+      <w:r>
+        <w:rPr>
+          <w:rFonts w:ascii="Times New Roman" w:hAnsi="Times New Roman" w:cs="Times New Roman"/>
+          <w:i/>
+          <w:iCs/>
+        </w:rPr>
+        <w:t>(</w:t>
+      </w:r>
+      <w:proofErr w:type="spellStart"/>
+      <w:r>
+        <w:rPr>
+          <w:rFonts w:ascii="Times New Roman" w:hAnsi="Times New Roman" w:cs="Times New Roman"/>
+          <w:i/>
+          <w:iCs/>
+        </w:rPr>
+        <w:t>venv</w:t>
+      </w:r>
+      <w:proofErr w:type="spellEnd"/>
+      <w:r>
+        <w:rPr>
+          <w:rFonts w:ascii="Times New Roman" w:hAnsi="Times New Roman" w:cs="Times New Roman"/>
+          <w:i/>
+          <w:iCs/>
+        </w:rPr>
+        <w:t xml:space="preserve">) </w:t>
+      </w:r>
+      <w:proofErr w:type="spellStart"/>
+      <w:r>
+        <w:rPr>
+          <w:rFonts w:ascii="Times New Roman" w:hAnsi="Times New Roman" w:cs="Times New Roman"/>
+          <w:i/>
+          <w:iCs/>
+        </w:rPr>
+        <w:t>madhunica@Madhunicas-MacBook-Air</w:t>
+      </w:r>
+      <w:proofErr w:type="spellEnd"/>
+      <w:r>
+        <w:rPr>
+          <w:rFonts w:ascii="Times New Roman" w:hAnsi="Times New Roman" w:cs="Times New Roman"/>
+          <w:i/>
+          <w:iCs/>
+        </w:rPr>
+        <w:t xml:space="preserve"> frontend % </w:t>
+      </w:r>
+      <w:proofErr w:type="spellStart"/>
+      <w:r>
+        <w:rPr>
+          <w:rFonts w:ascii="Times New Roman" w:hAnsi="Times New Roman" w:cs="Times New Roman"/>
+          <w:i/>
+          <w:iCs/>
+        </w:rPr>
+        <w:t>npm</w:t>
+      </w:r>
+      <w:proofErr w:type="spellEnd"/>
+      <w:r>
+        <w:rPr>
+          <w:rFonts w:ascii="Times New Roman" w:hAnsi="Times New Roman" w:cs="Times New Roman"/>
+          <w:i/>
+          <w:iCs/>
+        </w:rPr>
+        <w:t xml:space="preserve"> -v</w:t>
+      </w:r>
+    </w:p>
+    <w:p>
+      <w:pPr>
+        <w:pStyle w:val="ListParagraph"/>
+        <w:rPr>
+          <w:rFonts w:ascii="Times New Roman" w:hAnsi="Times New Roman" w:cs="Times New Roman"/>
+          <w:i/>
+          <w:iCs/>
+        </w:rPr>
+      </w:pPr>
+      <w:r>
+        <w:rPr>
+          <w:rFonts w:ascii="Times New Roman" w:hAnsi="Times New Roman" w:cs="Times New Roman"/>
+          <w:i/>
+          <w:iCs/>
+        </w:rPr>
+        <w:t>10.9.2</w:t>
+      </w:r>
+    </w:p>
+    <w:p>
+      <w:pPr>
+        <w:pStyle w:val="ListParagraph"/>
+        <w:rPr>
+          <w:rFonts w:ascii="Times New Roman" w:hAnsi="Times New Roman" w:cs="Times New Roman"/>
+          <w:i/>
+          <w:iCs/>
+        </w:rPr>
+      </w:pPr>
+      <w:r>
+        <w:rPr>
+          <w:rFonts w:ascii="Times New Roman" w:hAnsi="Times New Roman" w:cs="Times New Roman"/>
+          <w:i/>
+          <w:iCs/>
+        </w:rPr>
+        <w:t>(</w:t>
+      </w:r>
+      <w:proofErr w:type="spellStart"/>
+      <w:r>
+        <w:rPr>
+          <w:rFonts w:ascii="Times New Roman" w:hAnsi="Times New Roman" w:cs="Times New Roman"/>
+          <w:i/>
+          <w:iCs/>
+        </w:rPr>
+        <w:t>venv</w:t>
+      </w:r>
+      <w:proofErr w:type="spellEnd"/>
+      <w:r>
+        <w:rPr>
+          <w:rFonts w:ascii="Times New Roman" w:hAnsi="Times New Roman" w:cs="Times New Roman"/>
+          <w:i/>
+          <w:iCs/>
+        </w:rPr>
+        <w:t xml:space="preserve">) </w:t>
+      </w:r>
+      <w:proofErr w:type="spellStart"/>
+      <w:r>
+        <w:rPr>
+          <w:rFonts w:ascii="Times New Roman" w:hAnsi="Times New Roman" w:cs="Times New Roman"/>
+          <w:i/>
+          <w:iCs/>
+        </w:rPr>
+        <w:t>madhunica@Madhunicas-MacBook-Air</w:t>
+      </w:r>
+      <w:proofErr w:type="spellEnd"/>
+      <w:r>
+        <w:rPr>
+          <w:rFonts w:ascii="Times New Roman" w:hAnsi="Times New Roman" w:cs="Times New Roman"/>
+          <w:i/>
+          <w:iCs/>
+        </w:rPr>
+        <w:t xml:space="preserve"> frontend %</w:t>
+      </w:r>
+    </w:p>
+    <w:p>
+      <w:pPr>
+        <w:pStyle w:val="ListParagraph"/>
+        <w:rPr>
+          <w:rFonts w:ascii="Times New Roman" w:hAnsi="Times New Roman" w:cs="Times New Roman"/>
+          <w:i/>
+          <w:iCs/>
+        </w:rPr>
+      </w:pPr>
+    </w:p>
+    <w:p>
+      <w:pPr>
+        <w:pStyle w:val="ListParagraph"/>
+        <w:rPr>
+          <w:rFonts w:ascii="Times New Roman" w:hAnsi="Times New Roman" w:cs="Times New Roman"/>
+          <w:i/>
+          <w:iCs/>
+        </w:rPr>
+      </w:pPr>
+      <w:r>
+        <w:rPr>
+          <w:rFonts w:ascii="Times New Roman" w:hAnsi="Times New Roman" w:cs="Times New Roman"/>
+          <w:i/>
+          <w:iCs/>
+        </w:rPr>
+        <w:t>This enforces node.js version.</w:t>
+      </w:r>
+    </w:p>
+    <w:p>
+      <w:pPr>
+        <w:pStyle w:val="ListParagraph"/>
+        <w:rPr>
+          <w:rFonts w:ascii="Times New Roman" w:hAnsi="Times New Roman" w:cs="Times New Roman"/>
+          <w:i/>
+          <w:iCs/>
+        </w:rPr>
+      </w:pPr>
+      <w:r>
+        <w:rPr>
+          <w:rFonts w:ascii="Times New Roman" w:hAnsi="Times New Roman" w:cs="Times New Roman"/>
+          <w:i/>
+          <w:iCs/>
+        </w:rPr>
+        <w:t xml:space="preserve">echo "22.14.0" </w:t>
+      </w:r>
+      <w:proofErr w:type="gramStart"/>
+      <w:r>
+        <w:rPr>
+          <w:rFonts w:ascii="Times New Roman" w:hAnsi="Times New Roman" w:cs="Times New Roman"/>
+          <w:i/>
+          <w:iCs/>
+        </w:rPr>
+        <w:t>&gt; .nvmrc</w:t>
+      </w:r>
+      <w:proofErr w:type="gramEnd"/>
+      <w:r>
+        <w:rPr>
+          <w:rFonts w:ascii="Times New Roman" w:hAnsi="Times New Roman" w:cs="Times New Roman"/>
+          <w:i/>
+          <w:iCs/>
+        </w:rPr>
+        <w:t xml:space="preserve"> </w:t>
+      </w:r>
+    </w:p>
+    <w:p>
+      <w:pPr>
+        <w:pStyle w:val="ListParagraph"/>
+        <w:rPr>
+          <w:rFonts w:ascii="Times New Roman" w:hAnsi="Times New Roman" w:cs="Times New Roman"/>
+          <w:i/>
+          <w:iCs/>
+        </w:rPr>
+      </w:pPr>
+      <w:proofErr w:type="spellStart"/>
+      <w:r>
+        <w:rPr>
+          <w:rFonts w:ascii="Times New Roman" w:hAnsi="Times New Roman" w:cs="Times New Roman"/>
+          <w:i/>
+          <w:iCs/>
+        </w:rPr>
+        <w:t>nvm</w:t>
+      </w:r>
+      <w:proofErr w:type="spellEnd"/>
+      <w:r>
+        <w:rPr>
+          <w:rFonts w:ascii="Times New Roman" w:hAnsi="Times New Roman" w:cs="Times New Roman"/>
+          <w:i/>
+          <w:iCs/>
+        </w:rPr>
+        <w:t xml:space="preserve"> use</w:t>
+      </w:r>
+    </w:p>
+    <w:p>
+      <w:pPr>
+        <w:pStyle w:val="ListParagraph"/>
+        <w:rPr>
+          <w:rFonts w:ascii="Times New Roman" w:hAnsi="Times New Roman" w:cs="Times New Roman"/>
+        </w:rPr>
+      </w:pPr>
+    </w:p>
+    <w:p>
+      <w:pPr>
+        <w:pStyle w:val="ListParagraph"/>
+        <w:rPr>
+          <w:rFonts w:ascii="Times New Roman" w:hAnsi="Times New Roman" w:cs="Times New Roman"/>
+        </w:rPr>
+      </w:pPr>
+    </w:p>
+    <w:p>
+      <w:pPr>
+        <w:pStyle w:val="ListParagraph"/>
+        <w:rPr>
+          <w:rFonts w:ascii="Times New Roman" w:hAnsi="Times New Roman" w:cs="Times New Roman"/>
+        </w:rPr>
+      </w:pPr>
+    </w:p>
+    <w:p>
+      <w:pPr>
+        <w:pStyle w:val="ListParagraph"/>
+        <w:numPr>
+          <w:ilvl w:val="0"/>
+          <w:numId w:val="1"/>
+        </w:numPr>
+        <w:rPr>
+          <w:rFonts w:ascii="Times New Roman" w:hAnsi="Times New Roman" w:cs="Times New Roman"/>
+        </w:rPr>
+      </w:pPr>
+      <w:r>
+        <w:rPr>
+          <w:rFonts w:ascii="Times New Roman" w:hAnsi="Times New Roman" w:cs="Times New Roman"/>
+        </w:rPr>
+        <w:t xml:space="preserve">Please follow below steps to work with </w:t>
+      </w:r>
+      <w:proofErr w:type="spellStart"/>
+      <w:r>
+        <w:rPr>
+          <w:rFonts w:ascii="Times New Roman" w:hAnsi="Times New Roman" w:cs="Times New Roman"/>
+        </w:rPr>
+        <w:t>postgres</w:t>
+      </w:r>
+      <w:proofErr w:type="spellEnd"/>
+      <w:r>
+        <w:rPr>
+          <w:rFonts w:ascii="Times New Roman" w:hAnsi="Times New Roman" w:cs="Times New Roman"/>
+        </w:rPr>
+        <w:t xml:space="preserve"> </w:t>
+      </w:r>
+      <w:proofErr w:type="spellStart"/>
+      <w:r>
+        <w:rPr>
+          <w:rFonts w:ascii="Times New Roman" w:hAnsi="Times New Roman" w:cs="Times New Roman"/>
+        </w:rPr>
+        <w:t>sql</w:t>
+      </w:r>
+      <w:proofErr w:type="spellEnd"/>
+    </w:p>
+    <w:p>
+      <w:pPr>
+        <w:pStyle w:val="ListParagraph"/>
+        <w:rPr>
+          <w:rFonts w:ascii="Times New Roman" w:hAnsi="Times New Roman" w:cs="Times New Roman"/>
+        </w:rPr>
+      </w:pPr>
+    </w:p>
+    <w:p>
+      <w:pPr>
+        <w:pStyle w:val="ListParagraph"/>
+        <w:rPr>
+          <w:rFonts w:ascii="Times New Roman" w:hAnsi="Times New Roman" w:cs="Times New Roman"/>
+        </w:rPr>
+      </w:pPr>
+      <w:r>
+        <w:rPr>
+          <w:rFonts w:ascii="Times New Roman" w:hAnsi="Times New Roman" w:cs="Times New Roman"/>
+        </w:rPr>
+        <w:t>In this file config.py, you will find the database name</w:t>
+      </w:r>
+    </w:p>
+    <w:p>
+      <w:pPr>
+        <w:pStyle w:val="ListParagraph"/>
+        <w:rPr>
+          <w:rFonts w:ascii="Times New Roman" w:hAnsi="Times New Roman" w:cs="Times New Roman"/>
+          <w:i/>
+          <w:iCs/>
+        </w:rPr>
+      </w:pPr>
+      <w:r>
+        <w:rPr>
+          <w:rFonts w:ascii="Times New Roman" w:hAnsi="Times New Roman" w:cs="Times New Roman"/>
+          <w:i/>
+          <w:iCs/>
+        </w:rPr>
+        <w:t xml:space="preserve">DATABASE_URL = </w:t>
+      </w:r>
+      <w:proofErr w:type="spellStart"/>
+      <w:proofErr w:type="gramStart"/>
+      <w:r>
+        <w:rPr>
+          <w:rFonts w:ascii="Times New Roman" w:hAnsi="Times New Roman" w:cs="Times New Roman"/>
+          <w:i/>
+          <w:iCs/>
+        </w:rPr>
+        <w:t>os.getenv</w:t>
+      </w:r>
+      <w:proofErr w:type="spellEnd"/>
+      <w:proofErr w:type="gramEnd"/>
+      <w:r>
+        <w:rPr>
+          <w:rFonts w:ascii="Times New Roman" w:hAnsi="Times New Roman" w:cs="Times New Roman"/>
+          <w:i/>
+          <w:iCs/>
+        </w:rPr>
+        <w:t>("DATABASE_URL", "</w:t>
+      </w:r>
+      <w:proofErr w:type="spellStart"/>
+      <w:r>
+        <w:rPr>
+          <w:rFonts w:ascii="Times New Roman" w:hAnsi="Times New Roman" w:cs="Times New Roman"/>
+          <w:i/>
+          <w:iCs/>
+        </w:rPr>
+        <w:t>postgresql</w:t>
+      </w:r>
+      <w:proofErr w:type="spellEnd"/>
+      <w:r>
+        <w:rPr>
+          <w:rFonts w:ascii="Times New Roman" w:hAnsi="Times New Roman" w:cs="Times New Roman"/>
+          <w:i/>
+          <w:iCs/>
+        </w:rPr>
+        <w:t>://postgres:postgres@localhost:5432/</w:t>
+      </w:r>
+      <w:proofErr w:type="spellStart"/>
+      <w:r>
+        <w:rPr>
+          <w:rFonts w:ascii="Times New Roman" w:hAnsi="Times New Roman" w:cs="Times New Roman"/>
+          <w:i/>
+          <w:iCs/>
+        </w:rPr>
+        <w:t>wellness_db</w:t>
+      </w:r>
+      <w:proofErr w:type="spellEnd"/>
+      <w:r>
+        <w:rPr>
+          <w:rFonts w:ascii="Times New Roman" w:hAnsi="Times New Roman" w:cs="Times New Roman"/>
+          <w:i/>
+          <w:iCs/>
+        </w:rPr>
+        <w:t>")</w:t>
+      </w:r>
+    </w:p>
+    <w:p>
+      <w:pPr>
+        <w:pStyle w:val="ListParagraph"/>
+        <w:rPr>
+          <w:rFonts w:ascii="Times New Roman" w:hAnsi="Times New Roman" w:cs="Times New Roman"/>
+          <w:i/>
+          <w:iCs/>
+        </w:rPr>
+      </w:pPr>
+      <w:r>
+        <w:rPr>
+          <w:rFonts w:ascii="Times New Roman" w:hAnsi="Times New Roman" w:cs="Times New Roman"/>
+          <w:i/>
+          <w:iCs/>
+        </w:rPr>
+        <w:t>Breaking this down,</w:t>
+      </w:r>
+    </w:p>
+    <w:p>
+      <w:pPr>
+        <w:pStyle w:val="ListParagraph"/>
+        <w:rPr>
+          <w:rFonts w:ascii="Times New Roman" w:hAnsi="Times New Roman" w:cs="Times New Roman"/>
+          <w:i/>
+          <w:iCs/>
+        </w:rPr>
+      </w:pPr>
+      <w:r>
+        <w:rPr>
+          <w:rFonts w:ascii="Times New Roman" w:hAnsi="Times New Roman" w:cs="Times New Roman"/>
+          <w:i/>
+          <w:iCs/>
+        </w:rPr>
+        <w:t>postgresql://         -&gt; DB type (PostgreSQL)</w:t>
+      </w:r>
+    </w:p>
+    <w:p>
+      <w:pPr>
+        <w:pStyle w:val="ListParagraph"/>
+        <w:rPr>
+          <w:rFonts w:ascii="Times New Roman" w:hAnsi="Times New Roman" w:cs="Times New Roman"/>
+          <w:i/>
+          <w:iCs/>
+        </w:rPr>
+      </w:pPr>
+      <w:proofErr w:type="spellStart"/>
+      <w:proofErr w:type="gramStart"/>
+      <w:r>
+        <w:rPr>
+          <w:rFonts w:ascii="Times New Roman" w:hAnsi="Times New Roman" w:cs="Times New Roman"/>
+          <w:i/>
+          <w:iCs/>
+        </w:rPr>
+        <w:t>postgres:postgres</w:t>
+      </w:r>
+      <w:proofErr w:type="spellEnd"/>
+      <w:proofErr w:type="gramEnd"/>
+      <w:r>
+        <w:rPr>
+          <w:rFonts w:ascii="Times New Roman" w:hAnsi="Times New Roman" w:cs="Times New Roman"/>
+          <w:i/>
+          <w:iCs/>
+        </w:rPr>
+        <w:t xml:space="preserve">     -&gt; </w:t>
+      </w:r>
+      <w:proofErr w:type="spellStart"/>
+      <w:r>
+        <w:rPr>
+          <w:rFonts w:ascii="Times New Roman" w:hAnsi="Times New Roman" w:cs="Times New Roman"/>
+          <w:i/>
+          <w:iCs/>
+        </w:rPr>
+        <w:t>username:password</w:t>
+      </w:r>
+      <w:proofErr w:type="spellEnd"/>
+    </w:p>
+    <w:p>
+      <w:pPr>
+        <w:pStyle w:val="ListParagraph"/>
+        <w:rPr>
+          <w:rFonts w:ascii="Times New Roman" w:hAnsi="Times New Roman" w:cs="Times New Roman"/>
+          <w:i/>
+          <w:iCs/>
+        </w:rPr>
+      </w:pPr>
+      <w:r>
+        <w:rPr>
+          <w:rFonts w:ascii="Times New Roman" w:hAnsi="Times New Roman" w:cs="Times New Roman"/>
+          <w:i/>
+          <w:iCs/>
+        </w:rPr>
+        <w:t xml:space="preserve">localhost:5432        -&gt; </w:t>
+      </w:r>
+      <w:proofErr w:type="spellStart"/>
+      <w:proofErr w:type="gramStart"/>
+      <w:r>
+        <w:rPr>
+          <w:rFonts w:ascii="Times New Roman" w:hAnsi="Times New Roman" w:cs="Times New Roman"/>
+          <w:i/>
+          <w:iCs/>
+        </w:rPr>
+        <w:t>host:port</w:t>
+      </w:r>
+      <w:proofErr w:type="spellEnd"/>
+      <w:proofErr w:type="gramEnd"/>
+    </w:p>
+    <w:p>
+      <w:pPr>
+        <w:pStyle w:val="ListParagraph"/>
+        <w:rPr>
+          <w:rFonts w:ascii="Times New Roman" w:hAnsi="Times New Roman" w:cs="Times New Roman"/>
+          <w:i/>
+          <w:iCs/>
+        </w:rPr>
+      </w:pPr>
+      <w:proofErr w:type="spellStart"/>
+      <w:r>
+        <w:rPr>
+          <w:rFonts w:ascii="Times New Roman" w:hAnsi="Times New Roman" w:cs="Times New Roman"/>
+          <w:i/>
+          <w:iCs/>
+        </w:rPr>
+        <w:t>wellness_db</w:t>
+      </w:r>
+      <w:proofErr w:type="spellEnd"/>
+      <w:r>
+        <w:rPr>
+          <w:rFonts w:ascii="Times New Roman" w:hAnsi="Times New Roman" w:cs="Times New Roman"/>
+          <w:i/>
+          <w:iCs/>
+        </w:rPr>
+        <w:t xml:space="preserve">           -&gt; database name</w:t>
+      </w:r>
+      <w:r>
+        <w:rPr>
+          <w:rFonts w:ascii="Times New Roman" w:hAnsi="Times New Roman" w:cs="Times New Roman"/>
+          <w:i/>
+          <w:iCs/>
+        </w:rPr>
+        <w:t xml:space="preserve"> </w:t>
+      </w:r>
+    </w:p>
+    <w:p>
+      <w:pPr>
+        <w:pStyle w:val="ListParagraph"/>
+        <w:rPr>
+          <w:rFonts w:ascii="Times New Roman" w:hAnsi="Times New Roman" w:cs="Times New Roman"/>
+          <w:i/>
+          <w:iCs/>
+        </w:rPr>
+      </w:pPr>
+    </w:p>
+    <w:p>
+      <w:pPr>
+        <w:pStyle w:val="ListParagraph"/>
+        <w:rPr>
+          <w:rFonts w:ascii="Times New Roman" w:hAnsi="Times New Roman" w:cs="Times New Roman"/>
+          <w:i/>
+          <w:iCs/>
+        </w:rPr>
+      </w:pPr>
+      <w:r>
+        <w:rPr>
+          <w:rFonts w:ascii="Times New Roman" w:hAnsi="Times New Roman" w:cs="Times New Roman"/>
+          <w:i/>
+          <w:iCs/>
+        </w:rPr>
+        <w:t xml:space="preserve">Note that, </w:t>
+      </w:r>
+      <w:r>
+        <w:rPr>
+          <w:rFonts w:ascii="Times New Roman" w:hAnsi="Times New Roman" w:cs="Times New Roman"/>
+          <w:i/>
+          <w:iCs/>
+        </w:rPr>
+        <w:t>All API endpoints will be prefixed with this (e.g., /</w:t>
+      </w:r>
+      <w:proofErr w:type="spellStart"/>
+      <w:r>
+        <w:rPr>
+          <w:rFonts w:ascii="Times New Roman" w:hAnsi="Times New Roman" w:cs="Times New Roman"/>
+          <w:i/>
+          <w:iCs/>
+        </w:rPr>
+        <w:t>api</w:t>
+      </w:r>
+      <w:proofErr w:type="spellEnd"/>
+      <w:r>
+        <w:rPr>
+          <w:rFonts w:ascii="Times New Roman" w:hAnsi="Times New Roman" w:cs="Times New Roman"/>
+          <w:i/>
+          <w:iCs/>
+        </w:rPr>
+        <w:t>/v1/users, /</w:t>
+      </w:r>
+      <w:proofErr w:type="spellStart"/>
+      <w:r>
+        <w:rPr>
+          <w:rFonts w:ascii="Times New Roman" w:hAnsi="Times New Roman" w:cs="Times New Roman"/>
+          <w:i/>
+          <w:iCs/>
+        </w:rPr>
+        <w:t>api</w:t>
+      </w:r>
+      <w:proofErr w:type="spellEnd"/>
+      <w:r>
+        <w:rPr>
+          <w:rFonts w:ascii="Times New Roman" w:hAnsi="Times New Roman" w:cs="Times New Roman"/>
+          <w:i/>
+          <w:iCs/>
+        </w:rPr>
+        <w:t>/v1/login, etc.)</w:t>
+      </w:r>
+      <w:r>
+        <w:rPr>
+          <w:rFonts w:ascii="Times New Roman" w:hAnsi="Times New Roman" w:cs="Times New Roman"/>
+          <w:i/>
+          <w:iCs/>
+        </w:rPr>
+        <w:t xml:space="preserve"> </w:t>
+      </w:r>
+    </w:p>
+    <w:p>
+      <w:pPr>
+        <w:pStyle w:val="ListParagraph"/>
+        <w:rPr>
+          <w:rFonts w:ascii="Times New Roman" w:hAnsi="Times New Roman" w:cs="Times New Roman"/>
+          <w:i/>
+          <w:iCs/>
+        </w:rPr>
+      </w:pPr>
+    </w:p>
+    <w:p>
+      <w:pPr>
+        <w:pStyle w:val="ListParagraph"/>
+        <w:rPr>
+          <w:rFonts w:ascii="Times New Roman" w:hAnsi="Times New Roman" w:cs="Times New Roman"/>
+          <w:b/>
+          <w:bCs/>
+        </w:rPr>
+      </w:pPr>
+      <w:r>
+        <w:rPr>
+          <w:rFonts w:ascii="Times New Roman" w:hAnsi="Times New Roman" w:cs="Times New Roman"/>
+          <w:b/>
+          <w:bCs/>
+        </w:rPr>
+        <w:t xml:space="preserve">Now, How do we create this </w:t>
+      </w:r>
+      <w:proofErr w:type="gramStart"/>
+      <w:r>
+        <w:rPr>
+          <w:rFonts w:ascii="Times New Roman" w:hAnsi="Times New Roman" w:cs="Times New Roman"/>
+          <w:b/>
+          <w:bCs/>
+        </w:rPr>
+        <w:t>database ?</w:t>
+      </w:r>
+      <w:proofErr w:type="gramEnd"/>
+    </w:p>
+    <w:p>
+      <w:pPr>
+        <w:pStyle w:val="ListParagraph"/>
+        <w:numPr>
+          <w:ilvl w:val="0"/>
+          <w:numId w:val="2"/>
+        </w:numPr>
+        <w:rPr>
+          <w:rFonts w:ascii="Times New Roman" w:hAnsi="Times New Roman" w:cs="Times New Roman"/>
+        </w:rPr>
+      </w:pPr>
+      <w:r>
+        <w:rPr>
+          <w:rFonts w:ascii="Times New Roman" w:hAnsi="Times New Roman" w:cs="Times New Roman"/>
+        </w:rPr>
+        <w:t xml:space="preserve">Install </w:t>
+      </w:r>
+      <w:proofErr w:type="spellStart"/>
+      <w:r>
+        <w:rPr>
+          <w:rFonts w:ascii="Times New Roman" w:hAnsi="Times New Roman" w:cs="Times New Roman"/>
+        </w:rPr>
+        <w:t>postgres</w:t>
+      </w:r>
+      <w:proofErr w:type="spellEnd"/>
+      <w:r>
+        <w:rPr>
+          <w:rFonts w:ascii="Times New Roman" w:hAnsi="Times New Roman" w:cs="Times New Roman"/>
+        </w:rPr>
+        <w:t xml:space="preserve"> if not installed already.</w:t>
+      </w:r>
+    </w:p>
+    <w:p>
+      <w:pPr>
+        <w:pStyle w:val="ListParagraph"/>
+        <w:numPr>
+          <w:ilvl w:val="0"/>
+          <w:numId w:val="2"/>
+        </w:numPr>
+        <w:rPr>
+          <w:rFonts w:ascii="Times New Roman" w:hAnsi="Times New Roman" w:cs="Times New Roman"/>
+        </w:rPr>
+      </w:pPr>
+      <w:r>
+        <w:rPr>
+          <w:rFonts w:ascii="Times New Roman" w:hAnsi="Times New Roman" w:cs="Times New Roman"/>
+        </w:rPr>
+        <w:t>in mac, brew services start postgresql@15</w:t>
+      </w:r>
+    </w:p>
+    <w:p>
+      <w:pPr>
+        <w:pStyle w:val="ListParagraph"/>
+        <w:rPr>
+          <w:rFonts w:ascii="Times New Roman" w:hAnsi="Times New Roman" w:cs="Times New Roman"/>
+          <w:i/>
+          <w:iCs/>
+        </w:rPr>
+      </w:pPr>
+      <w:r>
+        <w:rPr>
+          <w:rFonts w:ascii="Times New Roman" w:hAnsi="Times New Roman" w:cs="Times New Roman"/>
+          <w:i/>
+          <w:iCs/>
+        </w:rPr>
+        <w:t>(</w:t>
+      </w:r>
+      <w:proofErr w:type="spellStart"/>
+      <w:r>
+        <w:rPr>
+          <w:rFonts w:ascii="Times New Roman" w:hAnsi="Times New Roman" w:cs="Times New Roman"/>
+          <w:i/>
+          <w:iCs/>
+        </w:rPr>
+        <w:t>venv</w:t>
+      </w:r>
+      <w:proofErr w:type="spellEnd"/>
+      <w:r>
+        <w:rPr>
+          <w:rFonts w:ascii="Times New Roman" w:hAnsi="Times New Roman" w:cs="Times New Roman"/>
+          <w:i/>
+          <w:iCs/>
+        </w:rPr>
+        <w:t xml:space="preserve">) </w:t>
+      </w:r>
+      <w:proofErr w:type="spellStart"/>
+      <w:r>
+        <w:rPr>
+          <w:rFonts w:ascii="Times New Roman" w:hAnsi="Times New Roman" w:cs="Times New Roman"/>
+          <w:i/>
+          <w:iCs/>
+        </w:rPr>
+        <w:t>madhunica@Madhunicas-MacBook-Air</w:t>
+      </w:r>
+      <w:proofErr w:type="spellEnd"/>
+      <w:r>
+        <w:rPr>
+          <w:rFonts w:ascii="Times New Roman" w:hAnsi="Times New Roman" w:cs="Times New Roman"/>
+          <w:i/>
+          <w:iCs/>
+        </w:rPr>
+        <w:t xml:space="preserve"> </w:t>
+      </w:r>
+      <w:proofErr w:type="spellStart"/>
+      <w:r>
+        <w:rPr>
+          <w:rFonts w:ascii="Times New Roman" w:hAnsi="Times New Roman" w:cs="Times New Roman"/>
+          <w:i/>
+          <w:iCs/>
+        </w:rPr>
+        <w:t>EmployeePerfMonitoringSystem</w:t>
+      </w:r>
+      <w:proofErr w:type="spellEnd"/>
+      <w:r>
+        <w:rPr>
+          <w:rFonts w:ascii="Times New Roman" w:hAnsi="Times New Roman" w:cs="Times New Roman"/>
+          <w:i/>
+          <w:iCs/>
+        </w:rPr>
+        <w:t xml:space="preserve"> % </w:t>
+      </w:r>
+    </w:p>
+    <w:p>
+      <w:pPr>
+        <w:pStyle w:val="ListParagraph"/>
+        <w:rPr>
+          <w:rFonts w:ascii="Times New Roman" w:hAnsi="Times New Roman" w:cs="Times New Roman"/>
+          <w:i/>
+          <w:iCs/>
+        </w:rPr>
+      </w:pPr>
+      <w:r>
+        <w:rPr>
+          <w:rFonts w:ascii="Times New Roman" w:hAnsi="Times New Roman" w:cs="Times New Roman"/>
+          <w:i/>
+          <w:iCs/>
+        </w:rPr>
+        <w:t>(</w:t>
+      </w:r>
+      <w:proofErr w:type="spellStart"/>
+      <w:r>
+        <w:rPr>
+          <w:rFonts w:ascii="Times New Roman" w:hAnsi="Times New Roman" w:cs="Times New Roman"/>
+          <w:i/>
+          <w:iCs/>
+        </w:rPr>
+        <w:t>venv</w:t>
+      </w:r>
+      <w:proofErr w:type="spellEnd"/>
+      <w:r>
+        <w:rPr>
+          <w:rFonts w:ascii="Times New Roman" w:hAnsi="Times New Roman" w:cs="Times New Roman"/>
+          <w:i/>
+          <w:iCs/>
+        </w:rPr>
+        <w:t xml:space="preserve">) </w:t>
+      </w:r>
+      <w:proofErr w:type="spellStart"/>
+      <w:r>
+        <w:rPr>
+          <w:rFonts w:ascii="Times New Roman" w:hAnsi="Times New Roman" w:cs="Times New Roman"/>
+          <w:i/>
+          <w:iCs/>
+        </w:rPr>
+        <w:t>madhunica@Madhunicas-MacBook-Air</w:t>
+      </w:r>
+      <w:proofErr w:type="spellEnd"/>
+      <w:r>
+        <w:rPr>
+          <w:rFonts w:ascii="Times New Roman" w:hAnsi="Times New Roman" w:cs="Times New Roman"/>
+          <w:i/>
+          <w:iCs/>
+        </w:rPr>
+        <w:t xml:space="preserve"> </w:t>
+      </w:r>
+      <w:proofErr w:type="spellStart"/>
+      <w:r>
+        <w:rPr>
+          <w:rFonts w:ascii="Times New Roman" w:hAnsi="Times New Roman" w:cs="Times New Roman"/>
+          <w:i/>
+          <w:iCs/>
+        </w:rPr>
+        <w:t>EmployeePerfMonitoringSystem</w:t>
+      </w:r>
+      <w:proofErr w:type="spellEnd"/>
+      <w:r>
+        <w:rPr>
+          <w:rFonts w:ascii="Times New Roman" w:hAnsi="Times New Roman" w:cs="Times New Roman"/>
+          <w:i/>
+          <w:iCs/>
+        </w:rPr>
+        <w:t xml:space="preserve"> % brew services restart postgresql@15</w:t>
+      </w:r>
+    </w:p>
+    <w:p>
+      <w:pPr>
+        <w:pStyle w:val="ListParagraph"/>
+        <w:rPr>
+          <w:rFonts w:ascii="Times New Roman" w:hAnsi="Times New Roman" w:cs="Times New Roman"/>
+          <w:i/>
+          <w:iCs/>
+        </w:rPr>
+      </w:pPr>
+      <w:r>
+        <w:rPr>
+          <w:rFonts w:ascii="Times New Roman" w:hAnsi="Times New Roman" w:cs="Times New Roman"/>
+          <w:i/>
+          <w:iCs/>
+        </w:rPr>
+        <w:t>Stopping `postgresql@15`... (might take a while)</w:t>
+      </w:r>
+    </w:p>
+    <w:p>
+      <w:pPr>
+        <w:pStyle w:val="ListParagraph"/>
+        <w:rPr>
+          <w:rFonts w:ascii="Times New Roman" w:hAnsi="Times New Roman" w:cs="Times New Roman"/>
+          <w:i/>
+          <w:iCs/>
+        </w:rPr>
+      </w:pPr>
+      <w:r>
+        <w:rPr>
+          <w:rFonts w:ascii="Times New Roman" w:hAnsi="Times New Roman" w:cs="Times New Roman"/>
+          <w:i/>
+          <w:iCs/>
+        </w:rPr>
+        <w:t xml:space="preserve">==&gt; Successfully stopped `postgresql@15` (label: </w:t>
+      </w:r>
+      <w:proofErr w:type="gramStart"/>
+      <w:r>
+        <w:rPr>
+          <w:rFonts w:ascii="Times New Roman" w:hAnsi="Times New Roman" w:cs="Times New Roman"/>
+          <w:i/>
+          <w:iCs/>
+        </w:rPr>
+        <w:t>homebrew.mxcl</w:t>
+      </w:r>
+      <w:proofErr w:type="gramEnd"/>
+      <w:r>
+        <w:rPr>
+          <w:rFonts w:ascii="Times New Roman" w:hAnsi="Times New Roman" w:cs="Times New Roman"/>
+          <w:i/>
+          <w:iCs/>
+        </w:rPr>
+        <w:t>.postgresql@15)</w:t>
+      </w:r>
+    </w:p>
+    <w:p>
+      <w:pPr>
+        <w:pStyle w:val="ListParagraph"/>
+        <w:rPr>
+          <w:rFonts w:ascii="Times New Roman" w:hAnsi="Times New Roman" w:cs="Times New Roman"/>
+          <w:i/>
+          <w:iCs/>
+        </w:rPr>
+      </w:pPr>
+      <w:r>
+        <w:rPr>
+          <w:rFonts w:ascii="Times New Roman" w:hAnsi="Times New Roman" w:cs="Times New Roman"/>
+          <w:i/>
+          <w:iCs/>
+        </w:rPr>
+        <w:t xml:space="preserve">==&gt; Successfully started `postgresql@15` (label: </w:t>
+      </w:r>
+      <w:hyperlink r:id="rId6" w:history="1">
+        <w:r>
+          <w:rPr>
+            <w:rStyle w:val="Hyperlink"/>
+            <w:rFonts w:ascii="Times New Roman" w:hAnsi="Times New Roman" w:cs="Times New Roman"/>
+            <w:i/>
+            <w:iCs/>
+          </w:rPr>
+          <w:t>homebrew.mxcl.postgresql@15</w:t>
+        </w:r>
+      </w:hyperlink>
+      <w:r>
+        <w:rPr>
+          <w:rFonts w:ascii="Times New Roman" w:hAnsi="Times New Roman" w:cs="Times New Roman"/>
+          <w:i/>
+          <w:iCs/>
+        </w:rPr>
+        <w:t>)</w:t>
+      </w:r>
+    </w:p>
+    <w:p>
+      <w:pPr>
+        <w:pStyle w:val="ListParagraph"/>
+        <w:rPr>
+          <w:rFonts w:ascii="Times New Roman" w:hAnsi="Times New Roman" w:cs="Times New Roman"/>
+          <w:i/>
+          <w:iCs/>
+        </w:rPr>
+      </w:pPr>
+    </w:p>
+    <w:p>
+      <w:pPr>
+        <w:pStyle w:val="ListParagraph"/>
+        <w:numPr>
+          <w:ilvl w:val="0"/>
+          <w:numId w:val="2"/>
+        </w:numPr>
+        <w:rPr>
+          <w:rFonts w:ascii="Times New Roman" w:hAnsi="Times New Roman" w:cs="Times New Roman"/>
+        </w:rPr>
+      </w:pPr>
+      <w:r>
+        <w:rPr>
+          <w:rFonts w:ascii="Times New Roman" w:hAnsi="Times New Roman" w:cs="Times New Roman"/>
+        </w:rPr>
+        <w:t xml:space="preserve">In terminal, access via </w:t>
+      </w:r>
+      <w:proofErr w:type="spellStart"/>
+      <w:r>
+        <w:rPr>
+          <w:rFonts w:ascii="Times New Roman" w:hAnsi="Times New Roman" w:cs="Times New Roman"/>
+        </w:rPr>
+        <w:t>psql</w:t>
+      </w:r>
+      <w:proofErr w:type="spellEnd"/>
+      <w:r>
+        <w:rPr>
+          <w:rFonts w:ascii="Times New Roman" w:hAnsi="Times New Roman" w:cs="Times New Roman"/>
+        </w:rPr>
+        <w:t xml:space="preserve"> </w:t>
+      </w:r>
+      <w:proofErr w:type="spellStart"/>
+      <w:r>
+        <w:rPr>
+          <w:rFonts w:ascii="Times New Roman" w:hAnsi="Times New Roman" w:cs="Times New Roman"/>
+        </w:rPr>
+        <w:t>postgres</w:t>
+      </w:r>
+      <w:proofErr w:type="spellEnd"/>
+    </w:p>
+    <w:p>
+      <w:pPr>
+        <w:pStyle w:val="ListParagraph"/>
+        <w:rPr>
+          <w:rFonts w:ascii="Times New Roman" w:hAnsi="Times New Roman" w:cs="Times New Roman"/>
+          <w:i/>
+          <w:iCs/>
+        </w:rPr>
+      </w:pPr>
+      <w:r>
+        <w:rPr>
+          <w:rFonts w:ascii="Times New Roman" w:hAnsi="Times New Roman" w:cs="Times New Roman"/>
+          <w:i/>
+          <w:iCs/>
+        </w:rPr>
+        <w:lastRenderedPageBreak/>
+        <w:t>(</w:t>
+      </w:r>
+      <w:proofErr w:type="spellStart"/>
+      <w:r>
+        <w:rPr>
+          <w:rFonts w:ascii="Times New Roman" w:hAnsi="Times New Roman" w:cs="Times New Roman"/>
+          <w:i/>
+          <w:iCs/>
+        </w:rPr>
+        <w:t>venv</w:t>
+      </w:r>
+      <w:proofErr w:type="spellEnd"/>
+      <w:r>
+        <w:rPr>
+          <w:rFonts w:ascii="Times New Roman" w:hAnsi="Times New Roman" w:cs="Times New Roman"/>
+          <w:i/>
+          <w:iCs/>
+        </w:rPr>
+        <w:t xml:space="preserve">) </w:t>
+      </w:r>
+      <w:proofErr w:type="spellStart"/>
+      <w:r>
+        <w:rPr>
+          <w:rFonts w:ascii="Times New Roman" w:hAnsi="Times New Roman" w:cs="Times New Roman"/>
+          <w:i/>
+          <w:iCs/>
+        </w:rPr>
+        <w:t>madhunica@Madhunicas-MacBook-Air</w:t>
+      </w:r>
+      <w:proofErr w:type="spellEnd"/>
+      <w:r>
+        <w:rPr>
+          <w:rFonts w:ascii="Times New Roman" w:hAnsi="Times New Roman" w:cs="Times New Roman"/>
+          <w:i/>
+          <w:iCs/>
+        </w:rPr>
+        <w:t xml:space="preserve"> </w:t>
+      </w:r>
+      <w:proofErr w:type="spellStart"/>
+      <w:r>
+        <w:rPr>
+          <w:rFonts w:ascii="Times New Roman" w:hAnsi="Times New Roman" w:cs="Times New Roman"/>
+          <w:i/>
+          <w:iCs/>
+        </w:rPr>
+        <w:t>EmployeePerfMonitoringSystem</w:t>
+      </w:r>
+      <w:proofErr w:type="spellEnd"/>
+      <w:r>
+        <w:rPr>
+          <w:rFonts w:ascii="Times New Roman" w:hAnsi="Times New Roman" w:cs="Times New Roman"/>
+          <w:i/>
+          <w:iCs/>
+        </w:rPr>
+        <w:t xml:space="preserve"> % </w:t>
+      </w:r>
+      <w:proofErr w:type="spellStart"/>
+      <w:r>
+        <w:rPr>
+          <w:rFonts w:ascii="Times New Roman" w:hAnsi="Times New Roman" w:cs="Times New Roman"/>
+          <w:i/>
+          <w:iCs/>
+        </w:rPr>
+        <w:t>psql</w:t>
+      </w:r>
+      <w:proofErr w:type="spellEnd"/>
+      <w:r>
+        <w:rPr>
+          <w:rFonts w:ascii="Times New Roman" w:hAnsi="Times New Roman" w:cs="Times New Roman"/>
+          <w:i/>
+          <w:iCs/>
+        </w:rPr>
+        <w:t xml:space="preserve"> </w:t>
+      </w:r>
+      <w:proofErr w:type="spellStart"/>
+      <w:r>
+        <w:rPr>
+          <w:rFonts w:ascii="Times New Roman" w:hAnsi="Times New Roman" w:cs="Times New Roman"/>
+          <w:i/>
+          <w:iCs/>
+        </w:rPr>
+        <w:t>postgres</w:t>
+      </w:r>
+      <w:proofErr w:type="spellEnd"/>
+    </w:p>
+    <w:p>
+      <w:pPr>
+        <w:pStyle w:val="ListParagraph"/>
+        <w:rPr>
+          <w:rFonts w:ascii="Times New Roman" w:hAnsi="Times New Roman" w:cs="Times New Roman"/>
+          <w:i/>
+          <w:iCs/>
+        </w:rPr>
+      </w:pPr>
+      <w:proofErr w:type="spellStart"/>
+      <w:r>
+        <w:rPr>
+          <w:rFonts w:ascii="Times New Roman" w:hAnsi="Times New Roman" w:cs="Times New Roman"/>
+          <w:i/>
+          <w:iCs/>
+        </w:rPr>
+        <w:t>psql</w:t>
+      </w:r>
+      <w:proofErr w:type="spellEnd"/>
+      <w:r>
+        <w:rPr>
+          <w:rFonts w:ascii="Times New Roman" w:hAnsi="Times New Roman" w:cs="Times New Roman"/>
+          <w:i/>
+          <w:iCs/>
+        </w:rPr>
+        <w:t xml:space="preserve"> (15.12 (Homebrew))</w:t>
+      </w:r>
+    </w:p>
+    <w:p>
+      <w:pPr>
+        <w:pStyle w:val="ListParagraph"/>
+        <w:rPr>
+          <w:rFonts w:ascii="Times New Roman" w:hAnsi="Times New Roman" w:cs="Times New Roman"/>
+          <w:i/>
+          <w:iCs/>
+        </w:rPr>
+      </w:pPr>
+      <w:r>
+        <w:rPr>
+          <w:rFonts w:ascii="Times New Roman" w:hAnsi="Times New Roman" w:cs="Times New Roman"/>
+          <w:i/>
+          <w:iCs/>
+        </w:rPr>
+        <w:t>Type "help" for help.</w:t>
+      </w:r>
+      <w:r>
+        <w:rPr>
+          <w:rFonts w:ascii="Times New Roman" w:hAnsi="Times New Roman" w:cs="Times New Roman"/>
+          <w:i/>
+          <w:iCs/>
+        </w:rPr>
+        <w:t xml:space="preserve"> </w:t>
+      </w:r>
+    </w:p>
+    <w:p>
+      <w:pPr>
+        <w:pStyle w:val="ListParagraph"/>
+        <w:rPr>
+          <w:rFonts w:ascii="Times New Roman" w:hAnsi="Times New Roman" w:cs="Times New Roman"/>
+          <w:i/>
+          <w:iCs/>
+        </w:rPr>
+      </w:pPr>
+      <w:proofErr w:type="spellStart"/>
+      <w:r>
+        <w:rPr>
+          <w:rFonts w:ascii="Times New Roman" w:hAnsi="Times New Roman" w:cs="Times New Roman"/>
+          <w:i/>
+          <w:iCs/>
+        </w:rPr>
+        <w:t>postgres</w:t>
+      </w:r>
+      <w:proofErr w:type="spellEnd"/>
+      <w:r>
+        <w:rPr>
+          <w:rFonts w:ascii="Times New Roman" w:hAnsi="Times New Roman" w:cs="Times New Roman"/>
+          <w:i/>
+          <w:iCs/>
+        </w:rPr>
+        <w:t xml:space="preserve">=# CREATE DATABASE </w:t>
+      </w:r>
+      <w:proofErr w:type="spellStart"/>
+      <w:r>
+        <w:rPr>
+          <w:rFonts w:ascii="Times New Roman" w:hAnsi="Times New Roman" w:cs="Times New Roman"/>
+          <w:i/>
+          <w:iCs/>
+        </w:rPr>
+        <w:t>wellness_</w:t>
+      </w:r>
+      <w:proofErr w:type="gramStart"/>
+      <w:r>
+        <w:rPr>
+          <w:rFonts w:ascii="Times New Roman" w:hAnsi="Times New Roman" w:cs="Times New Roman"/>
+          <w:i/>
+          <w:iCs/>
+        </w:rPr>
+        <w:t>db</w:t>
+      </w:r>
+      <w:proofErr w:type="spellEnd"/>
+      <w:r>
+        <w:rPr>
+          <w:rFonts w:ascii="Times New Roman" w:hAnsi="Times New Roman" w:cs="Times New Roman"/>
+          <w:i/>
+          <w:iCs/>
+        </w:rPr>
+        <w:t>;</w:t>
+      </w:r>
+      <w:proofErr w:type="gramEnd"/>
+    </w:p>
+    <w:p>
+      <w:pPr>
+        <w:pStyle w:val="ListParagraph"/>
+        <w:rPr>
+          <w:rFonts w:ascii="Times New Roman" w:hAnsi="Times New Roman" w:cs="Times New Roman"/>
+          <w:i/>
+          <w:iCs/>
+        </w:rPr>
+      </w:pPr>
+      <w:r>
+        <w:rPr>
+          <w:rFonts w:ascii="Times New Roman" w:hAnsi="Times New Roman" w:cs="Times New Roman"/>
+          <w:i/>
+          <w:iCs/>
+        </w:rPr>
+        <w:t>CREATE DATABASE</w:t>
+      </w:r>
+    </w:p>
+    <w:p>
+      <w:pPr>
+        <w:pStyle w:val="ListParagraph"/>
+        <w:numPr>
+          <w:ilvl w:val="0"/>
+          <w:numId w:val="2"/>
+        </w:numPr>
+        <w:rPr>
+          <w:rFonts w:ascii="Times New Roman" w:hAnsi="Times New Roman" w:cs="Times New Roman"/>
+        </w:rPr>
+      </w:pPr>
+      <w:r>
+        <w:rPr>
+          <w:rFonts w:ascii="Times New Roman" w:hAnsi="Times New Roman" w:cs="Times New Roman"/>
+        </w:rPr>
+        <w:t>Confirm whether the URL works,</w:t>
+      </w:r>
+    </w:p>
+    <w:p>
+      <w:pPr>
+        <w:pStyle w:val="ListParagraph"/>
+        <w:rPr>
+          <w:rFonts w:ascii="Times New Roman" w:hAnsi="Times New Roman" w:cs="Times New Roman"/>
+          <w:i/>
+          <w:iCs/>
+        </w:rPr>
+      </w:pPr>
+      <w:proofErr w:type="spellStart"/>
+      <w:r>
+        <w:rPr>
+          <w:rFonts w:ascii="Times New Roman" w:hAnsi="Times New Roman" w:cs="Times New Roman"/>
+          <w:i/>
+          <w:iCs/>
+        </w:rPr>
+        <w:t>psql</w:t>
+      </w:r>
+      <w:proofErr w:type="spellEnd"/>
+      <w:r>
+        <w:rPr>
+          <w:rFonts w:ascii="Times New Roman" w:hAnsi="Times New Roman" w:cs="Times New Roman"/>
+          <w:i/>
+          <w:iCs/>
+        </w:rPr>
+        <w:t xml:space="preserve"> -U </w:t>
+      </w:r>
+      <w:proofErr w:type="spellStart"/>
+      <w:r>
+        <w:rPr>
+          <w:rFonts w:ascii="Times New Roman" w:hAnsi="Times New Roman" w:cs="Times New Roman"/>
+          <w:i/>
+          <w:iCs/>
+        </w:rPr>
+        <w:t>postgres</w:t>
+      </w:r>
+      <w:proofErr w:type="spellEnd"/>
+      <w:r>
+        <w:rPr>
+          <w:rFonts w:ascii="Times New Roman" w:hAnsi="Times New Roman" w:cs="Times New Roman"/>
+          <w:i/>
+          <w:iCs/>
+        </w:rPr>
+        <w:t xml:space="preserve"> -h localhost -p 5432 </w:t>
+      </w:r>
+      <w:proofErr w:type="spellStart"/>
+      <w:r>
+        <w:rPr>
+          <w:rFonts w:ascii="Times New Roman" w:hAnsi="Times New Roman" w:cs="Times New Roman"/>
+          <w:i/>
+          <w:iCs/>
+        </w:rPr>
+        <w:t>wellness_db</w:t>
+      </w:r>
+      <w:proofErr w:type="spellEnd"/>
+    </w:p>
+    <w:p>
+      <w:pPr>
+        <w:pStyle w:val="ListParagraph"/>
+        <w:rPr>
+          <w:rFonts w:ascii="Times New Roman" w:hAnsi="Times New Roman" w:cs="Times New Roman"/>
+          <w:i/>
+          <w:iCs/>
+        </w:rPr>
+      </w:pPr>
+      <w:r>
+        <w:rPr>
+          <w:rFonts w:ascii="Times New Roman" w:hAnsi="Times New Roman" w:cs="Times New Roman"/>
+          <w:i/>
+          <w:iCs/>
+        </w:rPr>
+        <w:t>If prompted for a password, enter </w:t>
+      </w:r>
+      <w:proofErr w:type="spellStart"/>
+      <w:r>
+        <w:rPr>
+          <w:rFonts w:ascii="Times New Roman" w:hAnsi="Times New Roman" w:cs="Times New Roman"/>
+          <w:i/>
+          <w:iCs/>
+        </w:rPr>
+        <w:t>postgres</w:t>
+      </w:r>
+      <w:proofErr w:type="spellEnd"/>
+      <w:r>
+        <w:rPr>
+          <w:rFonts w:ascii="Times New Roman" w:hAnsi="Times New Roman" w:cs="Times New Roman"/>
+          <w:i/>
+          <w:iCs/>
+        </w:rPr>
+        <w:t> (the one in your config.py)</w:t>
+      </w:r>
+    </w:p>
+    <w:p>
+      <w:pPr>
+        <w:pStyle w:val="ListParagraph"/>
+        <w:rPr>
+          <w:rFonts w:ascii="Times New Roman" w:hAnsi="Times New Roman" w:cs="Times New Roman"/>
+          <w:i/>
+          <w:iCs/>
+        </w:rPr>
+      </w:pPr>
+    </w:p>
+    <w:p>
+      <w:pPr>
+        <w:pStyle w:val="ListParagraph"/>
+        <w:rPr>
+          <w:rFonts w:ascii="Times New Roman" w:hAnsi="Times New Roman" w:cs="Times New Roman"/>
+          <w:i/>
+          <w:iCs/>
+        </w:rPr>
+      </w:pPr>
+    </w:p>
+    <w:p>
+      <w:pPr>
+        <w:pStyle w:val="ListParagraph"/>
+        <w:numPr>
+          <w:ilvl w:val="0"/>
+          <w:numId w:val="1"/>
+        </w:numPr>
+        <w:rPr>
+          <w:rFonts w:ascii="Times New Roman" w:hAnsi="Times New Roman" w:cs="Times New Roman"/>
+        </w:rPr>
+      </w:pPr>
+      <w:r>
+        <w:rPr>
+          <w:rFonts w:ascii="Times New Roman" w:hAnsi="Times New Roman" w:cs="Times New Roman"/>
+        </w:rPr>
+        <w:t>Add all this logic in docker-</w:t>
+      </w:r>
+      <w:proofErr w:type="spellStart"/>
+      <w:r>
+        <w:rPr>
+          <w:rFonts w:ascii="Times New Roman" w:hAnsi="Times New Roman" w:cs="Times New Roman"/>
+        </w:rPr>
+        <w:t>compose.yaml</w:t>
+      </w:r>
+      <w:proofErr w:type="spellEnd"/>
+      <w:r>
+        <w:rPr>
+          <w:rFonts w:ascii="Times New Roman" w:hAnsi="Times New Roman" w:cs="Times New Roman"/>
+        </w:rPr>
+        <w:t xml:space="preserve"> , Please refer that file for better understanding.</w:t>
+      </w:r>
+    </w:p>
+    <w:p>
+      <w:pPr>
+        <w:pStyle w:val="ListParagraph"/>
+        <w:rPr>
+          <w:rFonts w:ascii="Times New Roman" w:hAnsi="Times New Roman" w:cs="Times New Roman"/>
+        </w:rPr>
+      </w:pPr>
     </w:p>
     <w:sectPr>
       <w:pgSz w:w="12240" w:h="15840"/>
@@ -2184,16 +5738,16 @@
 <file path=word/numbering.xml><?xml version="1.0" encoding="utf-8"?>
 <w:numbering xmlns:wpc="http://schemas.microsoft.com/office/word/2010/wordprocessingCanvas" xmlns:cx="http://schemas.microsoft.com/office/drawing/2014/chartex" xmlns:cx1="http://schemas.microsoft.com/office/drawing/2015/9/8/chartex" xmlns:cx2="http://schemas.microsoft.com/office/drawing/2015/10/21/chartex" xmlns:cx3="http://schemas.microsoft.com/office/drawing/2016/5/9/chartex" xmlns:cx4="http://schemas.microsoft.com/office/drawing/2016/5/10/chartex" xmlns:cx5="http://schemas.microsoft.com/office/drawing/2016/5/11/chartex" xmlns:cx6="http://schemas.microsoft.com/office/drawing/2016/5/12/chartex" xmlns:cx7="http://schemas.microsoft.com/office/drawing/2016/5/13/chartex" xmlns:cx8="http://schemas.microsoft.com/office/drawing/2016/5/14/chartex" xmlns:mc="http://schemas.openxmlformats.org/markup-compatibility/2006" xmlns:aink="http://schemas.microsoft.com/office/drawing/2016/ink" xmlns:am3d="http://schemas.microsoft.com/office/drawing/2017/model3d" xmlns:o="urn:schemas-microsoft-com:office:office" xmlns:oel="http://schemas.microsoft.com/office/2019/extlst" xmlns:r="http://schemas.openxmlformats.org/officeDocument/2006/relationships" xmlns:m="http://schemas.openxmlformats.org/officeDocument/2006/math" xmlns:v="urn:schemas-microsoft-com:vml" xmlns:wp14="http://schemas.microsoft.com/office/word/2010/wordprocessingDrawing" xmlns:wp="http://schemas.openxmlformats.org/drawingml/2006/wordprocessingDrawing" xmlns:w10="urn:schemas-microsoft-com:office:word" xmlns:w="http://schemas.openxmlformats.org/wordprocessingml/2006/main" xmlns:w14="http://schemas.microsoft.com/office/word/2010/wordml" xmlns:w15="http://schemas.microsoft.com/office/word/2012/wordml" xmlns:w16cex="http://schemas.microsoft.com/office/word/2018/wordml/cex" xmlns:w16cid="http://schemas.microsoft.com/office/word/2016/wordml/cid" xmlns:w16="http://schemas.microsoft.com/office/word/2018/wordml" xmlns:w16du="http://schemas.microsoft.com/office/word/2023/wordml/word16du" xmlns:w16sdtdh="http://schemas.microsoft.com/office/word/2020/wordml/sdtdatahash" xmlns:w16sdtfl="http://schemas.microsoft.com/office/word/2024/wordml/sdtformatlock" xmlns:w16se="http://schemas.microsoft.com/office/word/2015/wordml/symex" xmlns:wpg="http://schemas.microsoft.com/office/word/2010/wordprocessingGroup" xmlns:wpi="http://schemas.microsoft.com/office/word/2010/wordprocessingInk" xmlns:wne="http://schemas.microsoft.com/office/word/2006/wordml" xmlns:wps="http://schemas.microsoft.com/office/word/2010/wordprocessingShape" mc:Ignorable="w14 w15 w16se w16cid w16 w16cex w16sdtdh w16sdtfl w16du wp14">
   <w:abstractNum w:abstractNumId="0" w15:restartNumberingAfterBreak="0">
-    <w:nsid w:val="7F0117DE"/>
+    <w:nsid w:val="567B73B5"/>
     <w:multiLevelType w:val="hybridMultilevel"/>
-    <w:tmpl w:val="4BE2B25C"/>
-    <w:lvl w:ilvl="0" w:tplc="1460FA70">
+    <w:tmpl w:val="A7FE344E"/>
+    <w:lvl w:ilvl="0" w:tplc="857A2346">
       <w:start w:val="1"/>
       <w:numFmt w:val="decimal"/>
       <w:lvlText w:val="%1."/>
       <w:lvlJc w:val="left"/>
       <w:pPr>
-        <w:ind w:left="720" w:hanging="360"/>
+        <w:ind w:left="1080" w:hanging="360"/>
       </w:pPr>
       <w:rPr>
         <w:rFonts w:hint="default"/>
@@ -2205,7 +5759,7 @@
       <w:lvlText w:val="%2."/>
       <w:lvlJc w:val="left"/>
       <w:pPr>
-        <w:ind w:left="1440" w:hanging="360"/>
+        <w:ind w:left="1800" w:hanging="360"/>
       </w:pPr>
     </w:lvl>
     <w:lvl w:ilvl="2" w:tplc="0409001B" w:tentative="1">
@@ -2214,7 +5768,7 @@
       <w:lvlText w:val="%3."/>
       <w:lvlJc w:val="right"/>
       <w:pPr>
-        <w:ind w:left="2160" w:hanging="180"/>
+        <w:ind w:left="2520" w:hanging="180"/>
       </w:pPr>
     </w:lvl>
     <w:lvl w:ilvl="3" w:tplc="0409000F" w:tentative="1">
@@ -2223,7 +5777,7 @@
       <w:lvlText w:val="%4."/>
       <w:lvlJc w:val="left"/>
       <w:pPr>
-        <w:ind w:left="2880" w:hanging="360"/>
+        <w:ind w:left="3240" w:hanging="360"/>
       </w:pPr>
     </w:lvl>
     <w:lvl w:ilvl="4" w:tplc="04090019" w:tentative="1">
@@ -2232,7 +5786,7 @@
       <w:lvlText w:val="%5."/>
       <w:lvlJc w:val="left"/>
       <w:pPr>
-        <w:ind w:left="3600" w:hanging="360"/>
+        <w:ind w:left="3960" w:hanging="360"/>
       </w:pPr>
     </w:lvl>
     <w:lvl w:ilvl="5" w:tplc="0409001B" w:tentative="1">
@@ -2241,7 +5795,7 @@
       <w:lvlText w:val="%6."/>
       <w:lvlJc w:val="right"/>
       <w:pPr>
-        <w:ind w:left="4320" w:hanging="180"/>
+        <w:ind w:left="4680" w:hanging="180"/>
       </w:pPr>
     </w:lvl>
     <w:lvl w:ilvl="6" w:tplc="0409000F" w:tentative="1">
@@ -2250,7 +5804,7 @@
       <w:lvlText w:val="%7."/>
       <w:lvlJc w:val="left"/>
       <w:pPr>
-        <w:ind w:left="5040" w:hanging="360"/>
+        <w:ind w:left="5400" w:hanging="360"/>
       </w:pPr>
     </w:lvl>
     <w:lvl w:ilvl="7" w:tplc="04090019" w:tentative="1">
@@ -2259,7 +5813,7 @@
       <w:lvlText w:val="%8."/>
       <w:lvlJc w:val="left"/>
       <w:pPr>
-        <w:ind w:left="5760" w:hanging="360"/>
+        <w:ind w:left="6120" w:hanging="360"/>
       </w:pPr>
     </w:lvl>
     <w:lvl w:ilvl="8" w:tplc="0409001B" w:tentative="1">
@@ -2268,11 +5822,103 @@
       <w:lvlText w:val="%9."/>
       <w:lvlJc w:val="right"/>
       <w:pPr>
+        <w:ind w:left="6840" w:hanging="180"/>
+      </w:pPr>
+    </w:lvl>
+  </w:abstractNum>
+  <w:abstractNum w:abstractNumId="1" w15:restartNumberingAfterBreak="0">
+    <w:nsid w:val="7F0117DE"/>
+    <w:multiLevelType w:val="hybridMultilevel"/>
+    <w:tmpl w:val="4BE2B25C"/>
+    <w:lvl w:ilvl="0" w:tplc="1460FA70">
+      <w:start w:val="1"/>
+      <w:numFmt w:val="decimal"/>
+      <w:lvlText w:val="%1."/>
+      <w:lvlJc w:val="left"/>
+      <w:pPr>
+        <w:ind w:left="720" w:hanging="360"/>
+      </w:pPr>
+      <w:rPr>
+        <w:rFonts w:hint="default"/>
+      </w:rPr>
+    </w:lvl>
+    <w:lvl w:ilvl="1" w:tplc="04090019" w:tentative="1">
+      <w:start w:val="1"/>
+      <w:numFmt w:val="lowerLetter"/>
+      <w:lvlText w:val="%2."/>
+      <w:lvlJc w:val="left"/>
+      <w:pPr>
+        <w:ind w:left="1440" w:hanging="360"/>
+      </w:pPr>
+    </w:lvl>
+    <w:lvl w:ilvl="2" w:tplc="0409001B" w:tentative="1">
+      <w:start w:val="1"/>
+      <w:numFmt w:val="lowerRoman"/>
+      <w:lvlText w:val="%3."/>
+      <w:lvlJc w:val="right"/>
+      <w:pPr>
+        <w:ind w:left="2160" w:hanging="180"/>
+      </w:pPr>
+    </w:lvl>
+    <w:lvl w:ilvl="3" w:tplc="0409000F" w:tentative="1">
+      <w:start w:val="1"/>
+      <w:numFmt w:val="decimal"/>
+      <w:lvlText w:val="%4."/>
+      <w:lvlJc w:val="left"/>
+      <w:pPr>
+        <w:ind w:left="2880" w:hanging="360"/>
+      </w:pPr>
+    </w:lvl>
+    <w:lvl w:ilvl="4" w:tplc="04090019" w:tentative="1">
+      <w:start w:val="1"/>
+      <w:numFmt w:val="lowerLetter"/>
+      <w:lvlText w:val="%5."/>
+      <w:lvlJc w:val="left"/>
+      <w:pPr>
+        <w:ind w:left="3600" w:hanging="360"/>
+      </w:pPr>
+    </w:lvl>
+    <w:lvl w:ilvl="5" w:tplc="0409001B" w:tentative="1">
+      <w:start w:val="1"/>
+      <w:numFmt w:val="lowerRoman"/>
+      <w:lvlText w:val="%6."/>
+      <w:lvlJc w:val="right"/>
+      <w:pPr>
+        <w:ind w:left="4320" w:hanging="180"/>
+      </w:pPr>
+    </w:lvl>
+    <w:lvl w:ilvl="6" w:tplc="0409000F" w:tentative="1">
+      <w:start w:val="1"/>
+      <w:numFmt w:val="decimal"/>
+      <w:lvlText w:val="%7."/>
+      <w:lvlJc w:val="left"/>
+      <w:pPr>
+        <w:ind w:left="5040" w:hanging="360"/>
+      </w:pPr>
+    </w:lvl>
+    <w:lvl w:ilvl="7" w:tplc="04090019" w:tentative="1">
+      <w:start w:val="1"/>
+      <w:numFmt w:val="lowerLetter"/>
+      <w:lvlText w:val="%8."/>
+      <w:lvlJc w:val="left"/>
+      <w:pPr>
+        <w:ind w:left="5760" w:hanging="360"/>
+      </w:pPr>
+    </w:lvl>
+    <w:lvl w:ilvl="8" w:tplc="0409001B" w:tentative="1">
+      <w:start w:val="1"/>
+      <w:numFmt w:val="lowerRoman"/>
+      <w:lvlText w:val="%9."/>
+      <w:lvlJc w:val="right"/>
+      <w:pPr>
         <w:ind w:left="6480" w:hanging="180"/>
       </w:pPr>
     </w:lvl>
   </w:abstractNum>
   <w:num w:numId="1" w16cid:durableId="463155266">
+    <w:abstractNumId w:val="1"/>
+  </w:num>
+  <w:num w:numId="2" w16cid:durableId="1788157628">
     <w:abstractNumId w:val="0"/>
   </w:num>
 </w:numbering>
@@ -3195,6 +6841,29 @@
       <w:spacing w:val="5"/>
     </w:rPr>
   </w:style>
+  <w:style w:type="character" w:styleId="Hyperlink">
+    <w:name w:val="Hyperlink"/>
+    <w:basedOn w:val="DefaultParagraphFont"/>
+    <w:uiPriority w:val="99"/>
+    <w:unhideWhenUsed/>
+    <w:rsid w:val="0094507F"/>
+    <w:rPr>
+      <w:color w:val="467886" w:themeColor="hyperlink"/>
+      <w:u w:val="single"/>
+    </w:rPr>
+  </w:style>
+  <w:style w:type="character" w:styleId="UnresolvedMention">
+    <w:name w:val="Unresolved Mention"/>
+    <w:basedOn w:val="DefaultParagraphFont"/>
+    <w:uiPriority w:val="99"/>
+    <w:semiHidden/>
+    <w:unhideWhenUsed/>
+    <w:rsid w:val="0094507F"/>
+    <w:rPr>
+      <w:color w:val="605E5C"/>
+      <w:shd w:val="clear" w:color="auto" w:fill="E1DFDD"/>
+    </w:rPr>
+  </w:style>
 </w:styles>
 </file>
 

</xml_diff>